<commit_message>
Changed pdf to docx
</commit_message>
<xml_diff>
--- a/sohpingting-resume.docx
+++ b/sohpingting-resume.docx
@@ -17,51 +17,31 @@
         <w:tblLook w:val="04A0" w:firstRow="1" w:lastRow="0" w:firstColumn="1" w:lastColumn="0" w:noHBand="0" w:noVBand="1"/>
       </w:tblPr>
       <w:tblGrid>
-        <w:gridCol w:w="4505"/>
-        <w:gridCol w:w="4505"/>
+        <w:gridCol w:w="2297"/>
+        <w:gridCol w:w="6713"/>
       </w:tblGrid>
       <w:tr>
+        <w:trPr>
+          <w:trHeight w:val="1835"/>
+        </w:trPr>
         <w:tc>
           <w:tcPr>
-            <w:tcW w:w="4505" w:type="dxa"/>
+            <w:tcW w:w="2297" w:type="dxa"/>
             <w:vAlign w:val="bottom"/>
           </w:tcPr>
           <w:p>
-            <w:proofErr w:type="spellStart"/>
-            <w:r>
-              <w:t>Soh</w:t>
-            </w:r>
-            <w:proofErr w:type="spellEnd"/>
-            <w:r>
-              <w:t xml:space="preserve"> Ping Ting</w:t>
-            </w:r>
-          </w:p>
-          <w:p>
-            <w:pPr>
+            <w:pPr>
+              <w:spacing w:line="240" w:lineRule="auto"/>
               <w:rPr>
                 <w:sz w:val="28"/>
               </w:rPr>
             </w:pPr>
-            <w:r>
-              <w:t>h</w:t>
-            </w:r>
-            <w:r>
-              <w:t>ello.sohpingting@gmail.com</w:t>
-            </w:r>
-          </w:p>
-        </w:tc>
-        <w:tc>
-          <w:tcPr>
-            <w:tcW w:w="4505" w:type="dxa"/>
-            <w:vAlign w:val="bottom"/>
-          </w:tcPr>
-          <w:p>
             <w:r>
               <w:rPr>
                 <w:noProof/>
               </w:rPr>
               <w:drawing>
-                <wp:inline distT="0" distB="0" distL="0" distR="0" wp14:anchorId="2FFE1E00" wp14:editId="25FCAE12">
+                <wp:inline distT="0" distB="0" distL="0" distR="0" wp14:anchorId="12669221" wp14:editId="38FB0A86">
                   <wp:extent cx="1247140" cy="1247140"/>
                   <wp:effectExtent l="0" t="0" r="0" b="0"/>
                   <wp:docPr id="1" name="Picture 1" descr="images/sohpingting-profile-pic.jpg"/>
@@ -78,7 +58,7 @@
                           </pic:cNvPicPr>
                         </pic:nvPicPr>
                         <pic:blipFill>
-                          <a:blip r:embed="rId7" cstate="print">
+                          <a:blip r:embed="rId8" cstate="print">
                             <a:extLst>
                               <a:ext uri="{28A0092B-C50C-407E-A947-70E740481C1C}">
                                 <a14:useLocalDpi xmlns:a14="http://schemas.microsoft.com/office/drawing/2010/main" val="0"/>
@@ -110,10 +90,54 @@
               </w:drawing>
             </w:r>
           </w:p>
+          <w:p>
+            <w:pPr>
+              <w:spacing w:line="240" w:lineRule="auto"/>
+              <w:rPr>
+                <w:sz w:val="28"/>
+              </w:rPr>
+            </w:pPr>
+          </w:p>
+        </w:tc>
+        <w:tc>
+          <w:tcPr>
+            <w:tcW w:w="6713" w:type="dxa"/>
+            <w:vAlign w:val="bottom"/>
+          </w:tcPr>
+          <w:p>
+            <w:pPr>
+              <w:pStyle w:val="PTHeading2"/>
+            </w:pPr>
+            <w:proofErr w:type="spellStart"/>
+            <w:r>
+              <w:t>Soh</w:t>
+            </w:r>
+            <w:proofErr w:type="spellEnd"/>
+            <w:r>
+              <w:t xml:space="preserve"> Ping Ting</w:t>
+            </w:r>
+          </w:p>
+          <w:p>
+            <w:pPr>
+              <w:pStyle w:val="PTstrongtitle"/>
+            </w:pPr>
+            <w:hyperlink r:id="rId9" w:history="1">
+              <w:r>
+                <w:rPr>
+                  <w:rStyle w:val="Hyperlink"/>
+                </w:rPr>
+                <w:t>hello.sohpingting@gmail.com</w:t>
+              </w:r>
+            </w:hyperlink>
+          </w:p>
+          <w:p/>
         </w:tc>
       </w:tr>
     </w:tbl>
-    <w:p/>
+    <w:p>
+      <w:bookmarkStart w:id="0" w:name="_GoBack"/>
+      <w:bookmarkEnd w:id="0"/>
+    </w:p>
     <w:p>
       <w:pPr>
         <w:pStyle w:val="PTHeading"/>
@@ -229,7 +253,7 @@
           </w:tcPr>
           <w:p>
             <w:pPr>
-              <w:pStyle w:val="PTHeading3"/>
+              <w:pStyle w:val="PTstrongtitle"/>
             </w:pPr>
             <w:r>
               <w:t>2008 – 2012</w:t>
@@ -245,7 +269,7 @@
           </w:tcPr>
           <w:p>
             <w:pPr>
-              <w:pStyle w:val="PTHeading3"/>
+              <w:pStyle w:val="PTstrongtitle"/>
             </w:pPr>
             <w:proofErr w:type="spellStart"/>
             <w:r>
@@ -297,6 +321,9 @@
             <w:tcW w:w="1618" w:type="dxa"/>
           </w:tcPr>
           <w:p>
+            <w:pPr>
+              <w:pStyle w:val="PTstrongtitle"/>
+            </w:pPr>
             <w:r>
               <w:t xml:space="preserve">2005 – 2008 </w:t>
             </w:r>
@@ -308,7 +335,7 @@
           </w:tcPr>
           <w:p>
             <w:pPr>
-              <w:pStyle w:val="PTHeading3"/>
+              <w:pStyle w:val="PTstrongtitle"/>
             </w:pPr>
             <w:proofErr w:type="spellStart"/>
             <w:r>
@@ -351,6 +378,9 @@
       <w:pPr>
         <w:pStyle w:val="PTHeading"/>
       </w:pPr>
+      <w:r>
+        <w:t xml:space="preserve">Top </w:t>
+      </w:r>
       <w:r>
         <w:t>Skills</w:t>
       </w:r>
@@ -445,7 +475,10 @@
         </w:numPr>
       </w:pPr>
       <w:r>
-        <w:t xml:space="preserve">Excellent working knowledge of Adobe Creative Suite, Sketch, </w:t>
+        <w:t>W</w:t>
+      </w:r>
+      <w:r>
+        <w:t xml:space="preserve">orking knowledge of Adobe Creative Suite, Sketch, </w:t>
       </w:r>
       <w:r>
         <w:t>HTML</w:t>
@@ -460,661 +493,32 @@
     <w:p/>
     <w:p>
       <w:pPr>
-        <w:pStyle w:val="PTHeading"/>
+        <w:spacing w:line="240" w:lineRule="auto"/>
+        <w:rPr>
+          <w:rFonts w:ascii="Georgia" w:hAnsi="Georgia"/>
+          <w:b/>
+          <w:bCs/>
+          <w:color w:val="000000" w:themeColor="text1"/>
+          <w:sz w:val="36"/>
+          <w:szCs w:val="36"/>
+        </w:rPr>
       </w:pPr>
       <w:r>
-        <w:t>Working Experience</w:t>
+        <w:br w:type="page"/>
       </w:r>
     </w:p>
-    <w:tbl>
-      <w:tblPr>
-        <w:tblStyle w:val="TableGrid"/>
-        <w:tblW w:w="0" w:type="auto"/>
-        <w:tblLook w:val="04A0" w:firstRow="1" w:lastRow="0" w:firstColumn="1" w:lastColumn="0" w:noHBand="0" w:noVBand="1"/>
-      </w:tblPr>
-      <w:tblGrid>
-        <w:gridCol w:w="2586"/>
-        <w:gridCol w:w="6424"/>
-      </w:tblGrid>
-      <w:tr>
-        <w:trPr>
-          <w:trHeight w:val="382"/>
-        </w:trPr>
-        <w:tc>
-          <w:tcPr>
-            <w:tcW w:w="2586" w:type="dxa"/>
-          </w:tcPr>
-          <w:p>
-            <w:pPr>
-              <w:pStyle w:val="PTHeading3"/>
-            </w:pPr>
-            <w:r>
-              <w:t>Jan</w:t>
-            </w:r>
-            <w:r>
-              <w:t xml:space="preserve"> 20</w:t>
-            </w:r>
-            <w:r>
-              <w:t xml:space="preserve">17 </w:t>
-            </w:r>
-            <w:r>
-              <w:t>–</w:t>
-            </w:r>
-            <w:r>
-              <w:t xml:space="preserve"> </w:t>
-            </w:r>
-            <w:r>
-              <w:t>Now</w:t>
-            </w:r>
-          </w:p>
-          <w:p>
-            <w:r>
-              <w:t>(1</w:t>
-            </w:r>
-            <w:r>
-              <w:t>y</w:t>
-            </w:r>
-            <w:r>
-              <w:t xml:space="preserve"> </w:t>
-            </w:r>
-            <w:r>
-              <w:t>8</w:t>
-            </w:r>
-            <w:r>
-              <w:t>m)</w:t>
-            </w:r>
-            <w:r>
-              <w:t xml:space="preserve"> </w:t>
-            </w:r>
-          </w:p>
-        </w:tc>
-        <w:tc>
-          <w:tcPr>
-            <w:tcW w:w="6424" w:type="dxa"/>
-          </w:tcPr>
-          <w:p>
-            <w:pPr>
-              <w:pStyle w:val="PTHeading3"/>
-            </w:pPr>
-            <w:r>
-              <w:t>UX/UI Designer</w:t>
-            </w:r>
-          </w:p>
-          <w:p>
-            <w:pPr>
-              <w:pStyle w:val="PTHeading3"/>
-            </w:pPr>
-            <w:proofErr w:type="spellStart"/>
-            <w:r>
-              <w:t>PigeonLab</w:t>
-            </w:r>
-            <w:proofErr w:type="spellEnd"/>
-            <w:r>
-              <w:t xml:space="preserve"> Pte Ltd</w:t>
-            </w:r>
-          </w:p>
-          <w:p>
-            <w:r>
-              <w:t>Pigeonhole Live is a real-time interactive Q&amp;A web app that facilitate conversation between event organizers, speakers and its audience.</w:t>
-            </w:r>
-          </w:p>
-        </w:tc>
-      </w:tr>
-      <w:tr>
-        <w:trPr>
-          <w:trHeight w:val="382"/>
-        </w:trPr>
-        <w:tc>
-          <w:tcPr>
-            <w:tcW w:w="2586" w:type="dxa"/>
-          </w:tcPr>
-          <w:p>
-            <w:pPr>
-              <w:pStyle w:val="PTHeading3"/>
-            </w:pPr>
-          </w:p>
-        </w:tc>
-        <w:tc>
-          <w:tcPr>
-            <w:tcW w:w="6424" w:type="dxa"/>
-          </w:tcPr>
-          <w:p/>
-          <w:p>
-            <w:pPr>
-              <w:pStyle w:val="PTHeading3"/>
-            </w:pPr>
-            <w:r>
-              <w:t>Job Scope:</w:t>
-            </w:r>
-          </w:p>
-          <w:p>
-            <w:pPr>
-              <w:pStyle w:val="ListParagraph"/>
-              <w:numPr>
-                <w:ilvl w:val="0"/>
-                <w:numId w:val="15"/>
-              </w:numPr>
-            </w:pPr>
-            <w:r>
-              <w:t>Design flow, interaction, wireframe and high-fidelity mock-up</w:t>
-            </w:r>
-          </w:p>
-          <w:p>
-            <w:pPr>
-              <w:pStyle w:val="ListParagraph"/>
-              <w:numPr>
-                <w:ilvl w:val="0"/>
-                <w:numId w:val="15"/>
-              </w:numPr>
-            </w:pPr>
-            <w:r>
-              <w:t>Research and analyse user task and scenario</w:t>
-            </w:r>
-          </w:p>
-          <w:p>
-            <w:pPr>
-              <w:pStyle w:val="ListParagraph"/>
-              <w:numPr>
-                <w:ilvl w:val="0"/>
-                <w:numId w:val="15"/>
-              </w:numPr>
-            </w:pPr>
-            <w:r>
-              <w:t>Elicit high-level requirement from Product Owner and translate them into new features</w:t>
-            </w:r>
-          </w:p>
-          <w:p>
-            <w:pPr>
-              <w:pStyle w:val="ListParagraph"/>
-              <w:numPr>
-                <w:ilvl w:val="0"/>
-                <w:numId w:val="15"/>
-              </w:numPr>
-            </w:pPr>
-            <w:r>
-              <w:t>Observe, analyse and gather feedback from the clients or their usage to improve ease of use of</w:t>
-            </w:r>
-            <w:r>
-              <w:t xml:space="preserve"> </w:t>
-            </w:r>
-            <w:r>
-              <w:t>the existing product</w:t>
-            </w:r>
-          </w:p>
-          <w:p>
-            <w:pPr>
-              <w:pStyle w:val="ListParagraph"/>
-              <w:numPr>
-                <w:ilvl w:val="0"/>
-                <w:numId w:val="15"/>
-              </w:numPr>
-            </w:pPr>
-            <w:r>
-              <w:t>Copywriting for interface</w:t>
-            </w:r>
-          </w:p>
-          <w:p>
-            <w:pPr>
-              <w:pStyle w:val="ListParagraph"/>
-              <w:numPr>
-                <w:ilvl w:val="0"/>
-                <w:numId w:val="15"/>
-              </w:numPr>
-            </w:pPr>
-            <w:r>
-              <w:t>Present designs to stakeholders and incorporate their feedback to current design or future phase</w:t>
-            </w:r>
-          </w:p>
-          <w:p>
-            <w:pPr>
-              <w:pStyle w:val="ListParagraph"/>
-              <w:numPr>
-                <w:ilvl w:val="0"/>
-                <w:numId w:val="7"/>
-              </w:numPr>
-            </w:pPr>
-            <w:r>
-              <w:t>Manage and analyse product performance metric</w:t>
-            </w:r>
-          </w:p>
-          <w:p>
-            <w:pPr>
-              <w:pStyle w:val="ListParagraph"/>
-              <w:numPr>
-                <w:ilvl w:val="0"/>
-                <w:numId w:val="7"/>
-              </w:numPr>
-            </w:pPr>
-            <w:r>
-              <w:t xml:space="preserve">Did QA testing and test case </w:t>
-            </w:r>
-            <w:r>
-              <w:t>writing</w:t>
-            </w:r>
-          </w:p>
-          <w:p>
-            <w:pPr>
-              <w:pStyle w:val="ListParagraph"/>
-              <w:numPr>
-                <w:ilvl w:val="0"/>
-                <w:numId w:val="7"/>
-              </w:numPr>
-            </w:pPr>
-            <w:r>
-              <w:t>Coordinate releases for new features</w:t>
-            </w:r>
-          </w:p>
-          <w:p>
-            <w:pPr>
-              <w:pStyle w:val="ListParagraph"/>
-              <w:numPr>
-                <w:ilvl w:val="0"/>
-                <w:numId w:val="7"/>
-              </w:numPr>
-            </w:pPr>
-            <w:r>
-              <w:t>Occasionally does the contextual interview and usability testing</w:t>
-            </w:r>
-          </w:p>
-        </w:tc>
-      </w:tr>
-      <w:tr>
-        <w:trPr>
-          <w:trHeight w:val="382"/>
-        </w:trPr>
-        <w:tc>
-          <w:tcPr>
-            <w:tcW w:w="2586" w:type="dxa"/>
-          </w:tcPr>
-          <w:p>
-            <w:pPr>
-              <w:pStyle w:val="PTHeading3"/>
-            </w:pPr>
-          </w:p>
-        </w:tc>
-        <w:tc>
-          <w:tcPr>
-            <w:tcW w:w="6424" w:type="dxa"/>
-          </w:tcPr>
-          <w:p>
-            <w:pPr>
-              <w:pStyle w:val="PTHeading3"/>
-            </w:pPr>
-          </w:p>
-        </w:tc>
-      </w:tr>
-      <w:tr>
-        <w:trPr>
-          <w:trHeight w:val="382"/>
-        </w:trPr>
-        <w:tc>
-          <w:tcPr>
-            <w:tcW w:w="2586" w:type="dxa"/>
-          </w:tcPr>
-          <w:p>
-            <w:pPr>
-              <w:pStyle w:val="PTHeading3"/>
-            </w:pPr>
-            <w:r>
-              <w:t xml:space="preserve">Apr 2016 - </w:t>
-            </w:r>
-            <w:r>
-              <w:t>Dec 2016</w:t>
-            </w:r>
-          </w:p>
-          <w:p>
-            <w:r>
-              <w:t>(</w:t>
-            </w:r>
-            <w:r>
-              <w:t>9m)</w:t>
-            </w:r>
-          </w:p>
-        </w:tc>
-        <w:tc>
-          <w:tcPr>
-            <w:tcW w:w="6424" w:type="dxa"/>
-          </w:tcPr>
-          <w:p>
-            <w:pPr>
-              <w:pStyle w:val="PTHeading3"/>
-            </w:pPr>
-            <w:r>
-              <w:t>Freelance Consultant</w:t>
-            </w:r>
-          </w:p>
-          <w:p>
-            <w:pPr>
-              <w:pStyle w:val="PTHeading3"/>
-            </w:pPr>
-            <w:proofErr w:type="spellStart"/>
-            <w:r>
-              <w:t>LumenLab</w:t>
-            </w:r>
-            <w:proofErr w:type="spellEnd"/>
-            <w:r>
-              <w:t xml:space="preserve"> | MetLife Innovation Centre</w:t>
-            </w:r>
-          </w:p>
-          <w:p>
-            <w:r>
-              <w:t>Works with stakeholders to build websites for products to test new business model.</w:t>
-            </w:r>
-          </w:p>
-          <w:p/>
-        </w:tc>
-      </w:tr>
-      <w:tr>
-        <w:trPr>
-          <w:trHeight w:val="382"/>
-        </w:trPr>
-        <w:tc>
-          <w:tcPr>
-            <w:tcW w:w="2586" w:type="dxa"/>
-          </w:tcPr>
-          <w:p>
-            <w:pPr>
-              <w:pStyle w:val="PTHeading3"/>
-            </w:pPr>
-          </w:p>
-        </w:tc>
-        <w:tc>
-          <w:tcPr>
-            <w:tcW w:w="6424" w:type="dxa"/>
-          </w:tcPr>
-          <w:p>
-            <w:pPr>
-              <w:pStyle w:val="PTHeading3"/>
-            </w:pPr>
-            <w:r>
-              <w:t>Job Scope:</w:t>
-            </w:r>
-          </w:p>
-          <w:p>
-            <w:pPr>
-              <w:pStyle w:val="ListParagraph"/>
-              <w:numPr>
-                <w:ilvl w:val="0"/>
-                <w:numId w:val="19"/>
-              </w:numPr>
-            </w:pPr>
-            <w:r>
-              <w:t>Research</w:t>
-            </w:r>
-          </w:p>
-          <w:p>
-            <w:pPr>
-              <w:pStyle w:val="ListParagraph"/>
-              <w:numPr>
-                <w:ilvl w:val="0"/>
-                <w:numId w:val="19"/>
-              </w:numPr>
-            </w:pPr>
-            <w:r>
-              <w:t>Design (UI and print)</w:t>
-            </w:r>
-          </w:p>
-          <w:p>
-            <w:pPr>
-              <w:pStyle w:val="ListParagraph"/>
-              <w:numPr>
-                <w:ilvl w:val="0"/>
-                <w:numId w:val="19"/>
-              </w:numPr>
-            </w:pPr>
-            <w:r>
-              <w:t xml:space="preserve">Coding (HTML, CSS, </w:t>
-            </w:r>
-            <w:proofErr w:type="spellStart"/>
-            <w:r>
-              <w:t>Javascript</w:t>
-            </w:r>
-            <w:proofErr w:type="spellEnd"/>
-            <w:r>
-              <w:t>)</w:t>
-            </w:r>
-          </w:p>
-          <w:p>
-            <w:pPr>
-              <w:pStyle w:val="ListParagraph"/>
-              <w:numPr>
-                <w:ilvl w:val="0"/>
-                <w:numId w:val="19"/>
-              </w:numPr>
-            </w:pPr>
-            <w:r>
-              <w:t>Management Online Community</w:t>
-            </w:r>
-          </w:p>
-          <w:p>
-            <w:pPr>
-              <w:pStyle w:val="ListParagraph"/>
-              <w:numPr>
-                <w:ilvl w:val="0"/>
-                <w:numId w:val="19"/>
-              </w:numPr>
-            </w:pPr>
-            <w:r>
-              <w:t>Setting up and reporting Web analytics</w:t>
-            </w:r>
-          </w:p>
-          <w:p>
-            <w:pPr>
-              <w:pStyle w:val="PTHeading3"/>
-            </w:pPr>
-          </w:p>
-        </w:tc>
-      </w:tr>
-      <w:tr>
-        <w:trPr>
-          <w:trHeight w:val="382"/>
-        </w:trPr>
-        <w:tc>
-          <w:tcPr>
-            <w:tcW w:w="2586" w:type="dxa"/>
-          </w:tcPr>
-          <w:p>
-            <w:pPr>
-              <w:pStyle w:val="PTHeading3"/>
-            </w:pPr>
-            <w:r>
-              <w:t>Jun 2015 -  Feb</w:t>
-            </w:r>
-            <w:r>
-              <w:t xml:space="preserve"> 2016</w:t>
-            </w:r>
-          </w:p>
-          <w:p>
-            <w:r>
-              <w:t>(9 months)</w:t>
-            </w:r>
-            <w:bookmarkStart w:id="0" w:name="_GoBack"/>
-            <w:bookmarkEnd w:id="0"/>
-          </w:p>
-        </w:tc>
-        <w:tc>
-          <w:tcPr>
-            <w:tcW w:w="6424" w:type="dxa"/>
-          </w:tcPr>
-          <w:p>
-            <w:pPr>
-              <w:pStyle w:val="PTHeading3"/>
-            </w:pPr>
-            <w:r>
-              <w:t xml:space="preserve">Growth </w:t>
-            </w:r>
-            <w:r>
-              <w:t>Hacker</w:t>
-            </w:r>
-          </w:p>
-          <w:p>
-            <w:pPr>
-              <w:pStyle w:val="PTHeading3"/>
-            </w:pPr>
-            <w:r>
-              <w:t>Inspire-Tech</w:t>
-            </w:r>
-          </w:p>
-          <w:p>
-            <w:r>
-              <w:t>Hired</w:t>
-            </w:r>
-            <w:r>
-              <w:t xml:space="preserve"> as a UX/UI Designer and transited to doing growth hacking due to the company's change in priority.</w:t>
-            </w:r>
-          </w:p>
-          <w:p>
-            <w:pPr>
-              <w:pStyle w:val="PTHeading3"/>
-            </w:pPr>
-          </w:p>
-        </w:tc>
-      </w:tr>
-      <w:tr>
-        <w:trPr>
-          <w:trHeight w:val="382"/>
-        </w:trPr>
-        <w:tc>
-          <w:tcPr>
-            <w:tcW w:w="2586" w:type="dxa"/>
-          </w:tcPr>
-          <w:p/>
-        </w:tc>
-        <w:tc>
-          <w:tcPr>
-            <w:tcW w:w="6424" w:type="dxa"/>
-          </w:tcPr>
-          <w:p/>
-        </w:tc>
-      </w:tr>
-      <w:tr>
-        <w:trPr>
-          <w:trHeight w:val="382"/>
-        </w:trPr>
-        <w:tc>
-          <w:tcPr>
-            <w:tcW w:w="2586" w:type="dxa"/>
-          </w:tcPr>
-          <w:p>
-            <w:pPr>
-              <w:pStyle w:val="PTHeading3"/>
-            </w:pPr>
-          </w:p>
-        </w:tc>
-        <w:tc>
-          <w:tcPr>
-            <w:tcW w:w="6424" w:type="dxa"/>
-          </w:tcPr>
-          <w:p>
-            <w:pPr>
-              <w:pStyle w:val="PTHeading3"/>
-            </w:pPr>
-          </w:p>
-        </w:tc>
-      </w:tr>
-      <w:tr>
-        <w:trPr>
-          <w:trHeight w:val="382"/>
-        </w:trPr>
-        <w:tc>
-          <w:tcPr>
-            <w:tcW w:w="2586" w:type="dxa"/>
-          </w:tcPr>
-          <w:p>
-            <w:pPr>
-              <w:pStyle w:val="PTHeading3"/>
-            </w:pPr>
-          </w:p>
-        </w:tc>
-        <w:tc>
-          <w:tcPr>
-            <w:tcW w:w="6424" w:type="dxa"/>
-          </w:tcPr>
-          <w:p>
-            <w:pPr>
-              <w:pStyle w:val="PTHeading3"/>
-            </w:pPr>
-          </w:p>
-        </w:tc>
-      </w:tr>
-      <w:tr>
-        <w:trPr>
-          <w:trHeight w:val="382"/>
-        </w:trPr>
-        <w:tc>
-          <w:tcPr>
-            <w:tcW w:w="2586" w:type="dxa"/>
-          </w:tcPr>
-          <w:p>
-            <w:pPr>
-              <w:pStyle w:val="PTHeading3"/>
-            </w:pPr>
-          </w:p>
-        </w:tc>
-        <w:tc>
-          <w:tcPr>
-            <w:tcW w:w="6424" w:type="dxa"/>
-          </w:tcPr>
-          <w:p>
-            <w:pPr>
-              <w:pStyle w:val="PTHeading3"/>
-            </w:pPr>
-          </w:p>
-        </w:tc>
-      </w:tr>
-      <w:tr>
-        <w:trPr>
-          <w:trHeight w:val="382"/>
-        </w:trPr>
-        <w:tc>
-          <w:tcPr>
-            <w:tcW w:w="2586" w:type="dxa"/>
-          </w:tcPr>
-          <w:p>
-            <w:pPr>
-              <w:pStyle w:val="PTHeading3"/>
-            </w:pPr>
-          </w:p>
-        </w:tc>
-        <w:tc>
-          <w:tcPr>
-            <w:tcW w:w="6424" w:type="dxa"/>
-          </w:tcPr>
-          <w:p>
-            <w:pPr>
-              <w:pStyle w:val="PTHeading3"/>
-            </w:pPr>
-          </w:p>
-        </w:tc>
-      </w:tr>
-      <w:tr>
-        <w:trPr>
-          <w:trHeight w:val="382"/>
-        </w:trPr>
-        <w:tc>
-          <w:tcPr>
-            <w:tcW w:w="2586" w:type="dxa"/>
-          </w:tcPr>
-          <w:p>
-            <w:pPr>
-              <w:pStyle w:val="PTHeading3"/>
-            </w:pPr>
-          </w:p>
-        </w:tc>
-        <w:tc>
-          <w:tcPr>
-            <w:tcW w:w="6424" w:type="dxa"/>
-          </w:tcPr>
-          <w:p>
-            <w:pPr>
-              <w:pStyle w:val="PTHeading3"/>
-            </w:pPr>
-          </w:p>
-        </w:tc>
-      </w:tr>
-    </w:tbl>
-    <w:p/>
-    <w:p/>
+    <w:p>
+      <w:pPr>
+        <w:pStyle w:val="PTHeading"/>
+      </w:pPr>
+      <w:r>
+        <w:lastRenderedPageBreak/>
+        <w:t>Working Experienc</w:t>
+      </w:r>
+      <w:r>
+        <w:t>e</w:t>
+      </w:r>
+    </w:p>
     <w:tbl>
       <w:tblPr>
         <w:tblStyle w:val="TableGrid"/>
@@ -1130,70 +534,583 @@
         <w:tblLook w:val="04A0" w:firstRow="1" w:lastRow="0" w:firstColumn="1" w:lastColumn="0" w:noHBand="0" w:noVBand="1"/>
       </w:tblPr>
       <w:tblGrid>
-        <w:gridCol w:w="4505"/>
-        <w:gridCol w:w="4505"/>
+        <w:gridCol w:w="2586"/>
+        <w:gridCol w:w="6424"/>
       </w:tblGrid>
       <w:tr>
+        <w:trPr>
+          <w:trHeight w:val="1902"/>
+        </w:trPr>
         <w:tc>
           <w:tcPr>
-            <w:tcW w:w="4505" w:type="dxa"/>
+            <w:tcW w:w="2586" w:type="dxa"/>
           </w:tcPr>
           <w:p>
-            <w:r>
-              <w:t>Inspire-Tech</w:t>
+            <w:pPr>
+              <w:pStyle w:val="PTHeading2"/>
+            </w:pPr>
+            <w:proofErr w:type="spellStart"/>
+            <w:r>
+              <w:t>PigeonLab</w:t>
+            </w:r>
+            <w:proofErr w:type="spellEnd"/>
+          </w:p>
+          <w:p>
+            <w:pPr>
+              <w:pStyle w:val="PTstrongtitle"/>
+            </w:pPr>
+            <w:r>
+              <w:t>Jan</w:t>
+            </w:r>
+            <w:r>
+              <w:t xml:space="preserve"> 20</w:t>
+            </w:r>
+            <w:r>
+              <w:t xml:space="preserve">17 - </w:t>
+            </w:r>
+            <w:r>
+              <w:t>Now</w:t>
+            </w:r>
+          </w:p>
+          <w:p>
+            <w:r>
+              <w:t>(1</w:t>
+            </w:r>
+            <w:r>
+              <w:t>y</w:t>
+            </w:r>
+            <w:r>
+              <w:t xml:space="preserve"> </w:t>
+            </w:r>
+            <w:r>
+              <w:t>8</w:t>
+            </w:r>
+            <w:r>
+              <w:t>m</w:t>
+            </w:r>
+            <w:r>
+              <w:t>)</w:t>
+            </w:r>
+            <w:r>
+              <w:t xml:space="preserve"> </w:t>
             </w:r>
           </w:p>
         </w:tc>
         <w:tc>
           <w:tcPr>
-            <w:tcW w:w="4505" w:type="dxa"/>
+            <w:tcW w:w="6424" w:type="dxa"/>
           </w:tcPr>
           <w:p>
-            <w:r>
-              <w:t xml:space="preserve">Jun 2015 -  Feb </w:t>
+            <w:pPr>
+              <w:pStyle w:val="PTHeading2"/>
+            </w:pPr>
+            <w:r>
+              <w:t>UX/UI Designer</w:t>
+            </w:r>
+          </w:p>
+          <w:p>
+            <w:r>
+              <w:t>Pigeonhole Live is a real-time interactive Q&amp;A web app that facilitate conversation between event organizers, speakers and its audience.</w:t>
             </w:r>
           </w:p>
         </w:tc>
       </w:tr>
       <w:tr>
+        <w:trPr>
+          <w:trHeight w:val="382"/>
+        </w:trPr>
         <w:tc>
           <w:tcPr>
-            <w:tcW w:w="4505" w:type="dxa"/>
+            <w:tcW w:w="2586" w:type="dxa"/>
           </w:tcPr>
           <w:p>
-            <w:r>
-              <w:t>Growth Hacker</w:t>
-            </w:r>
+            <w:pPr>
+              <w:pStyle w:val="PTstrongtitle"/>
+              <w:jc w:val="right"/>
+            </w:pPr>
           </w:p>
         </w:tc>
         <w:tc>
           <w:tcPr>
-            <w:tcW w:w="4505" w:type="dxa"/>
+            <w:tcW w:w="6424" w:type="dxa"/>
           </w:tcPr>
           <w:p>
-            <w:r>
-              <w:t>2016 (9 months)</w:t>
+            <w:pPr>
+              <w:pStyle w:val="PTstrongtitle"/>
+            </w:pPr>
+            <w:r>
+              <w:t xml:space="preserve">Job </w:t>
+            </w:r>
+            <w:r>
+              <w:t>Scope</w:t>
+            </w:r>
+            <w:r>
+              <w:t>:</w:t>
+            </w:r>
+          </w:p>
+          <w:p>
+            <w:pPr>
+              <w:pStyle w:val="ListParagraph"/>
+              <w:numPr>
+                <w:ilvl w:val="0"/>
+                <w:numId w:val="15"/>
+              </w:numPr>
+            </w:pPr>
+            <w:r>
+              <w:t>Design flow, interaction, wireframe and high-fidelity mock-up</w:t>
+            </w:r>
+          </w:p>
+          <w:p>
+            <w:pPr>
+              <w:pStyle w:val="ListParagraph"/>
+              <w:numPr>
+                <w:ilvl w:val="0"/>
+                <w:numId w:val="15"/>
+              </w:numPr>
+            </w:pPr>
+            <w:r>
+              <w:t>Research and analyse user task and scenario</w:t>
+            </w:r>
+          </w:p>
+          <w:p>
+            <w:pPr>
+              <w:pStyle w:val="ListParagraph"/>
+              <w:numPr>
+                <w:ilvl w:val="0"/>
+                <w:numId w:val="15"/>
+              </w:numPr>
+            </w:pPr>
+            <w:r>
+              <w:t>Elicit high-level requirement from Product Owner and translate them into new features</w:t>
+            </w:r>
+          </w:p>
+          <w:p>
+            <w:pPr>
+              <w:pStyle w:val="ListParagraph"/>
+              <w:numPr>
+                <w:ilvl w:val="0"/>
+                <w:numId w:val="15"/>
+              </w:numPr>
+            </w:pPr>
+            <w:r>
+              <w:t>Observe, analyse and gather feedback from the clients or their usage to improve ease of use of</w:t>
+            </w:r>
+            <w:r>
+              <w:t xml:space="preserve"> </w:t>
+            </w:r>
+            <w:r>
+              <w:t>the existing product</w:t>
+            </w:r>
+          </w:p>
+          <w:p>
+            <w:pPr>
+              <w:pStyle w:val="ListParagraph"/>
+              <w:numPr>
+                <w:ilvl w:val="0"/>
+                <w:numId w:val="15"/>
+              </w:numPr>
+            </w:pPr>
+            <w:r>
+              <w:t>Copywriting for interface</w:t>
+            </w:r>
+          </w:p>
+          <w:p>
+            <w:pPr>
+              <w:pStyle w:val="ListParagraph"/>
+              <w:numPr>
+                <w:ilvl w:val="0"/>
+                <w:numId w:val="15"/>
+              </w:numPr>
+            </w:pPr>
+            <w:r>
+              <w:t>Present designs to stakeholders and incorporate their feedback to current design or future phase</w:t>
+            </w:r>
+          </w:p>
+          <w:p>
+            <w:pPr>
+              <w:pStyle w:val="ListParagraph"/>
+              <w:numPr>
+                <w:ilvl w:val="0"/>
+                <w:numId w:val="7"/>
+              </w:numPr>
+            </w:pPr>
+            <w:r>
+              <w:t>Manage and analyse product performance metric</w:t>
+            </w:r>
+          </w:p>
+          <w:p>
+            <w:pPr>
+              <w:pStyle w:val="ListParagraph"/>
+              <w:numPr>
+                <w:ilvl w:val="0"/>
+                <w:numId w:val="7"/>
+              </w:numPr>
+            </w:pPr>
+            <w:r>
+              <w:t xml:space="preserve">Did QA testing and test case </w:t>
+            </w:r>
+            <w:r>
+              <w:t>writing</w:t>
+            </w:r>
+          </w:p>
+          <w:p>
+            <w:pPr>
+              <w:pStyle w:val="ListParagraph"/>
+              <w:numPr>
+                <w:ilvl w:val="0"/>
+                <w:numId w:val="7"/>
+              </w:numPr>
+            </w:pPr>
+            <w:r>
+              <w:t>Coordinate releases for new features</w:t>
+            </w:r>
+          </w:p>
+          <w:p>
+            <w:pPr>
+              <w:pStyle w:val="ListParagraph"/>
+              <w:numPr>
+                <w:ilvl w:val="0"/>
+                <w:numId w:val="7"/>
+              </w:numPr>
+            </w:pPr>
+            <w:r>
+              <w:t>Occasionally does the contextual interview and usability testing</w:t>
             </w:r>
           </w:p>
         </w:tc>
       </w:tr>
       <w:tr>
+        <w:trPr>
+          <w:trHeight w:val="382"/>
+        </w:trPr>
         <w:tc>
           <w:tcPr>
-            <w:tcW w:w="9010" w:type="dxa"/>
-            <w:gridSpan w:val="2"/>
+            <w:tcW w:w="2586" w:type="dxa"/>
           </w:tcPr>
           <w:p>
+            <w:pPr>
+              <w:pStyle w:val="PTstrongtitle"/>
+              <w:jc w:val="right"/>
+            </w:pPr>
+          </w:p>
+        </w:tc>
+        <w:tc>
+          <w:tcPr>
+            <w:tcW w:w="6424" w:type="dxa"/>
+          </w:tcPr>
+          <w:p>
+            <w:pPr>
+              <w:pStyle w:val="PTstrongtitle"/>
+            </w:pPr>
+          </w:p>
+        </w:tc>
+      </w:tr>
+      <w:tr>
+        <w:trPr>
+          <w:trHeight w:val="382"/>
+        </w:trPr>
+        <w:tc>
+          <w:tcPr>
+            <w:tcW w:w="2586" w:type="dxa"/>
+          </w:tcPr>
+          <w:p>
+            <w:pPr>
+              <w:pStyle w:val="PTHeading2"/>
+            </w:pPr>
+            <w:proofErr w:type="spellStart"/>
+            <w:r>
+              <w:t>LumenLab</w:t>
+            </w:r>
+            <w:proofErr w:type="spellEnd"/>
+            <w:r>
+              <w:t xml:space="preserve"> </w:t>
+            </w:r>
+          </w:p>
+          <w:p>
+            <w:pPr>
+              <w:pStyle w:val="PTstrongtitle"/>
+            </w:pPr>
+            <w:r>
+              <w:t>(</w:t>
+            </w:r>
+            <w:r>
+              <w:t>MetLife Innovation Centre</w:t>
+            </w:r>
+            <w:r>
+              <w:t>)</w:t>
+            </w:r>
+          </w:p>
+          <w:p/>
+        </w:tc>
+        <w:tc>
+          <w:tcPr>
+            <w:tcW w:w="6424" w:type="dxa"/>
+          </w:tcPr>
+          <w:p>
+            <w:pPr>
+              <w:pStyle w:val="PTHeading2"/>
+            </w:pPr>
+            <w:r>
+              <w:t>Freelance Consultant</w:t>
+            </w:r>
+          </w:p>
+          <w:p>
+            <w:r>
+              <w:t>Works with stakeholders to build websites for products to test new business model.</w:t>
+            </w:r>
+          </w:p>
+          <w:p/>
+        </w:tc>
+      </w:tr>
+      <w:tr>
+        <w:trPr>
+          <w:trHeight w:val="382"/>
+        </w:trPr>
+        <w:tc>
+          <w:tcPr>
+            <w:tcW w:w="2586" w:type="dxa"/>
+          </w:tcPr>
+          <w:p>
+            <w:pPr>
+              <w:pStyle w:val="PTstrongtitle"/>
+            </w:pPr>
+            <w:r>
+              <w:t xml:space="preserve">Apr 2016 - </w:t>
+            </w:r>
+            <w:r>
+              <w:t>Dec 2016</w:t>
+            </w:r>
+          </w:p>
+          <w:p>
+            <w:pPr>
+              <w:pStyle w:val="PTstrongtitle"/>
+              <w:rPr>
+                <w:b w:val="0"/>
+              </w:rPr>
+            </w:pPr>
+            <w:r>
+              <w:rPr>
+                <w:b w:val="0"/>
+              </w:rPr>
+              <w:t>(9m)</w:t>
+            </w:r>
+          </w:p>
+        </w:tc>
+        <w:tc>
+          <w:tcPr>
+            <w:tcW w:w="6424" w:type="dxa"/>
+          </w:tcPr>
+          <w:p>
+            <w:pPr>
+              <w:pStyle w:val="PTstrongtitle"/>
+            </w:pPr>
+            <w:r>
+              <w:t>Job Scope:</w:t>
+            </w:r>
+          </w:p>
+          <w:p>
+            <w:pPr>
+              <w:pStyle w:val="ListParagraph"/>
+              <w:numPr>
+                <w:ilvl w:val="0"/>
+                <w:numId w:val="19"/>
+              </w:numPr>
+            </w:pPr>
+            <w:r>
+              <w:t>Research</w:t>
+            </w:r>
+          </w:p>
+          <w:p>
+            <w:pPr>
+              <w:pStyle w:val="ListParagraph"/>
+              <w:numPr>
+                <w:ilvl w:val="0"/>
+                <w:numId w:val="19"/>
+              </w:numPr>
+            </w:pPr>
+            <w:r>
+              <w:t>Design (UI and print)</w:t>
+            </w:r>
+          </w:p>
+          <w:p>
+            <w:pPr>
+              <w:pStyle w:val="ListParagraph"/>
+              <w:numPr>
+                <w:ilvl w:val="0"/>
+                <w:numId w:val="19"/>
+              </w:numPr>
+            </w:pPr>
+            <w:r>
+              <w:t xml:space="preserve">Coding (HTML, CSS, </w:t>
+            </w:r>
+            <w:proofErr w:type="spellStart"/>
+            <w:r>
+              <w:t>Javascript</w:t>
+            </w:r>
+            <w:proofErr w:type="spellEnd"/>
+            <w:r>
+              <w:t>)</w:t>
+            </w:r>
+          </w:p>
+          <w:p>
+            <w:pPr>
+              <w:pStyle w:val="ListParagraph"/>
+              <w:numPr>
+                <w:ilvl w:val="0"/>
+                <w:numId w:val="19"/>
+              </w:numPr>
+            </w:pPr>
+            <w:r>
+              <w:t>Management Online Community</w:t>
+            </w:r>
+          </w:p>
+          <w:p>
+            <w:pPr>
+              <w:pStyle w:val="ListParagraph"/>
+              <w:numPr>
+                <w:ilvl w:val="0"/>
+                <w:numId w:val="19"/>
+              </w:numPr>
+            </w:pPr>
+            <w:r>
+              <w:t>Setting up and reporting Web analytics</w:t>
+            </w:r>
+          </w:p>
+        </w:tc>
+      </w:tr>
+      <w:tr>
+        <w:trPr>
+          <w:trHeight w:val="382"/>
+        </w:trPr>
+        <w:tc>
+          <w:tcPr>
+            <w:tcW w:w="2586" w:type="dxa"/>
+          </w:tcPr>
+          <w:p>
+            <w:pPr>
+              <w:pStyle w:val="PTstrongtitle"/>
+              <w:jc w:val="right"/>
+            </w:pPr>
+          </w:p>
+        </w:tc>
+        <w:tc>
+          <w:tcPr>
+            <w:tcW w:w="6424" w:type="dxa"/>
+          </w:tcPr>
+          <w:p>
+            <w:pPr>
+              <w:pStyle w:val="PTstrongtitle"/>
+            </w:pPr>
+          </w:p>
+          <w:p/>
+          <w:p>
+            <w:pPr>
+              <w:pStyle w:val="PTstrongtitle"/>
+            </w:pPr>
+          </w:p>
+        </w:tc>
+      </w:tr>
+      <w:tr>
+        <w:trPr>
+          <w:trHeight w:val="382"/>
+        </w:trPr>
+        <w:tc>
+          <w:tcPr>
+            <w:tcW w:w="2586" w:type="dxa"/>
+          </w:tcPr>
+          <w:p>
+            <w:pPr>
+              <w:pStyle w:val="PTHeading2"/>
+            </w:pPr>
+            <w:r>
+              <w:t>Inspire-Tech</w:t>
+            </w:r>
+          </w:p>
+          <w:p>
+            <w:pPr>
+              <w:pStyle w:val="PTstrongtitle"/>
+            </w:pPr>
+            <w:r>
+              <w:t>Jun 2015</w:t>
+            </w:r>
+            <w:r>
+              <w:t xml:space="preserve"> -  </w:t>
+            </w:r>
+            <w:r>
+              <w:t>Feb</w:t>
+            </w:r>
+            <w:r>
+              <w:t xml:space="preserve"> 2016</w:t>
+            </w:r>
+          </w:p>
+          <w:p>
+            <w:pPr>
+              <w:pStyle w:val="PTstrongtitle"/>
+              <w:rPr>
+                <w:b w:val="0"/>
+              </w:rPr>
+            </w:pPr>
+            <w:r>
+              <w:rPr>
+                <w:b w:val="0"/>
+              </w:rPr>
+              <w:t>(9m)</w:t>
+            </w:r>
+          </w:p>
+        </w:tc>
+        <w:tc>
+          <w:tcPr>
+            <w:tcW w:w="6424" w:type="dxa"/>
+          </w:tcPr>
+          <w:p>
+            <w:pPr>
+              <w:pStyle w:val="PTHeading2"/>
+            </w:pPr>
+            <w:r>
+              <w:t>Growth Hacker</w:t>
+            </w:r>
+          </w:p>
+          <w:p>
             <w:r>
               <w:t>Hired as a UX/UI Designer and transited to doing growth hacking due to the company's change in priority.</w:t>
             </w:r>
           </w:p>
           <w:p>
-            <w:r>
-              <w:t>Job Scope</w:t>
-            </w:r>
-            <w:r>
-              <w:t>:</w:t>
+            <w:pPr>
+              <w:pStyle w:val="PTstrongtitle"/>
+            </w:pPr>
+          </w:p>
+        </w:tc>
+      </w:tr>
+      <w:tr>
+        <w:trPr>
+          <w:trHeight w:val="382"/>
+        </w:trPr>
+        <w:tc>
+          <w:tcPr>
+            <w:tcW w:w="2586" w:type="dxa"/>
+          </w:tcPr>
+          <w:p>
+            <w:pPr>
+              <w:pStyle w:val="PTstrongtitle"/>
+            </w:pPr>
+          </w:p>
+        </w:tc>
+        <w:tc>
+          <w:tcPr>
+            <w:tcW w:w="6424" w:type="dxa"/>
+          </w:tcPr>
+          <w:p>
+            <w:pPr>
+              <w:rPr>
+                <w:b/>
+              </w:rPr>
+            </w:pPr>
+            <w:r>
+              <w:rPr>
+                <w:b/>
+              </w:rPr>
+              <w:t>Job Scope:</w:t>
             </w:r>
           </w:p>
           <w:p>
@@ -1257,7 +1174,11 @@
               <w:t>Increase online presences and bring growth digitally</w:t>
             </w:r>
           </w:p>
-          <w:p>
+          <w:p/>
+          <w:p>
+            <w:pPr>
+              <w:pStyle w:val="PTstrongtitle"/>
+            </w:pPr>
             <w:r>
               <w:t>Result</w:t>
             </w:r>
@@ -1274,8 +1195,16 @@
               </w:numPr>
             </w:pPr>
             <w:r>
-              <w:t>Increased online presences and triple the numbers of follower on https://twitter.com/easisms</w:t>
-            </w:r>
+              <w:t xml:space="preserve">Increased online presences and triple the numbers of follower on </w:t>
+            </w:r>
+            <w:hyperlink r:id="rId10" w:history="1">
+              <w:r>
+                <w:rPr>
+                  <w:rStyle w:val="Hyperlink"/>
+                </w:rPr>
+                <w:t>https://twitter.com/easisms</w:t>
+              </w:r>
+            </w:hyperlink>
           </w:p>
           <w:p>
             <w:pPr>
@@ -1288,336 +1217,482 @@
             <w:r>
               <w:t xml:space="preserve">Created knowledge-base customer support </w:t>
             </w:r>
-            <w:proofErr w:type="spellStart"/>
-            <w:r>
-              <w:t>center</w:t>
-            </w:r>
-            <w:proofErr w:type="spellEnd"/>
+            <w:r>
+              <w:t>centre</w:t>
+            </w:r>
           </w:p>
         </w:tc>
       </w:tr>
-    </w:tbl>
-    <w:p/>
-    <w:tbl>
-      <w:tblPr>
-        <w:tblStyle w:val="TableGrid"/>
-        <w:tblW w:w="0" w:type="auto"/>
-        <w:tblBorders>
-          <w:top w:val="none" w:sz="0" w:space="0" w:color="auto"/>
-          <w:left w:val="none" w:sz="0" w:space="0" w:color="auto"/>
-          <w:bottom w:val="none" w:sz="0" w:space="0" w:color="auto"/>
-          <w:right w:val="none" w:sz="0" w:space="0" w:color="auto"/>
-          <w:insideH w:val="none" w:sz="0" w:space="0" w:color="auto"/>
-          <w:insideV w:val="none" w:sz="0" w:space="0" w:color="auto"/>
-        </w:tblBorders>
-        <w:tblLook w:val="04A0" w:firstRow="1" w:lastRow="0" w:firstColumn="1" w:lastColumn="0" w:noHBand="0" w:noVBand="1"/>
-      </w:tblPr>
-      <w:tblGrid>
-        <w:gridCol w:w="4505"/>
-        <w:gridCol w:w="4505"/>
-      </w:tblGrid>
       <w:tr>
+        <w:trPr>
+          <w:trHeight w:val="419"/>
+        </w:trPr>
         <w:tc>
           <w:tcPr>
-            <w:tcW w:w="4505" w:type="dxa"/>
+            <w:tcW w:w="2586" w:type="dxa"/>
           </w:tcPr>
           <w:p>
-            <w:proofErr w:type="spellStart"/>
-            <w:r>
-              <w:t>SmoovPay</w:t>
-            </w:r>
-            <w:proofErr w:type="spellEnd"/>
+            <w:pPr>
+              <w:pStyle w:val="PTstrongtitle"/>
+            </w:pPr>
           </w:p>
         </w:tc>
         <w:tc>
           <w:tcPr>
-            <w:tcW w:w="4505" w:type="dxa"/>
+            <w:tcW w:w="6424" w:type="dxa"/>
           </w:tcPr>
           <w:p>
-            <w:r>
-              <w:t>Sep 2014 -  May 2015 </w:t>
-            </w:r>
+            <w:pPr>
+              <w:pStyle w:val="PTstrongtitle"/>
+            </w:pPr>
           </w:p>
         </w:tc>
       </w:tr>
       <w:tr>
+        <w:trPr>
+          <w:trHeight w:val="382"/>
+        </w:trPr>
         <w:tc>
           <w:tcPr>
-            <w:tcW w:w="4505" w:type="dxa"/>
+            <w:tcW w:w="2586" w:type="dxa"/>
           </w:tcPr>
           <w:p>
-            <w:r>
-              <w:t>Business Analyst &amp; Digital Designer</w:t>
+            <w:pPr>
+              <w:pStyle w:val="PTHeading2"/>
+            </w:pPr>
+            <w:proofErr w:type="spellStart"/>
+            <w:r>
+              <w:t>SmoovPay</w:t>
+            </w:r>
+            <w:proofErr w:type="spellEnd"/>
+          </w:p>
+          <w:p>
+            <w:pPr>
+              <w:pStyle w:val="PTstrongtitle"/>
+            </w:pPr>
+            <w:r>
+              <w:t>Jun 2012</w:t>
+            </w:r>
+            <w:r>
+              <w:t xml:space="preserve"> - </w:t>
+            </w:r>
+            <w:r>
+              <w:t xml:space="preserve"> May 2015</w:t>
+            </w:r>
+          </w:p>
+          <w:p>
+            <w:pPr>
+              <w:pStyle w:val="PTstrongtitle"/>
+              <w:rPr>
+                <w:b w:val="0"/>
+              </w:rPr>
+            </w:pPr>
+            <w:r>
+              <w:rPr>
+                <w:b w:val="0"/>
+              </w:rPr>
+              <w:t>(3y)</w:t>
+            </w:r>
+            <w:r>
+              <w:rPr>
+                <w:b w:val="0"/>
+              </w:rPr>
+              <w:t> </w:t>
             </w:r>
           </w:p>
         </w:tc>
         <w:tc>
           <w:tcPr>
-            <w:tcW w:w="4505" w:type="dxa"/>
+            <w:tcW w:w="6424" w:type="dxa"/>
           </w:tcPr>
           <w:p>
-            <w:r>
-              <w:t>(9 months)</w:t>
-            </w:r>
+            <w:pPr>
+              <w:pStyle w:val="PTHeading2"/>
+            </w:pPr>
+            <w:r>
+              <w:t>Business Analyst &amp; Digital Designer</w:t>
+            </w:r>
+          </w:p>
+          <w:p>
+            <w:proofErr w:type="spellStart"/>
+            <w:r>
+              <w:t>SmoovPay</w:t>
+            </w:r>
+            <w:proofErr w:type="spellEnd"/>
+            <w:r>
+              <w:t xml:space="preserve"> is an online payment gateway processing company. Provides secure, affordable and</w:t>
+            </w:r>
+            <w:r>
+              <w:t xml:space="preserve"> </w:t>
+            </w:r>
+            <w:r>
+              <w:t>easiest debit &amp; credit card payment collection online.</w:t>
+            </w:r>
+          </w:p>
+          <w:p>
+            <w:pPr>
+              <w:pStyle w:val="PTstrongtitle"/>
+            </w:pPr>
           </w:p>
         </w:tc>
       </w:tr>
       <w:tr>
-        <w:tc>
-          <w:tcPr>
-            <w:tcW w:w="9010" w:type="dxa"/>
-            <w:gridSpan w:val="2"/>
-          </w:tcPr>
-          <w:p>
-            <w:proofErr w:type="spellStart"/>
-            <w:r>
-              <w:t>SmoovPay</w:t>
-            </w:r>
-            <w:proofErr w:type="spellEnd"/>
-            <w:r>
-              <w:t xml:space="preserve"> is an online payment gateway processing company. Provides secure, affordable and</w:t>
-            </w:r>
-            <w:r>
-              <w:t xml:space="preserve"> </w:t>
-            </w:r>
-            <w:r>
-              <w:t>easiest debit &amp; credit card payment collection online.</w:t>
-            </w:r>
-          </w:p>
-          <w:p>
-            <w:r>
-              <w:t>Job Scope:</w:t>
-            </w:r>
-          </w:p>
-          <w:p>
-            <w:r>
-              <w:t>- Facilitate in both product planning, product development and product digital marketing</w:t>
-            </w:r>
-          </w:p>
-          <w:p>
-            <w:r>
-              <w:t>- Manage the product throughout the product life cycle</w:t>
-            </w:r>
-          </w:p>
-          <w:p>
-            <w:r>
-              <w:t>- Gather and prioritize product and stakeholder requirements</w:t>
-            </w:r>
-          </w:p>
-          <w:p>
-            <w:r>
-              <w:t>- Work closely with development team to deliver winning products</w:t>
-            </w:r>
-          </w:p>
-          <w:p>
-            <w:r>
-              <w:t>- Work with sales, marketing and customer support to ensure reven</w:t>
-            </w:r>
-            <w:r>
-              <w:t>ue and stakeholder satisfaction</w:t>
-            </w:r>
-            <w:r>
-              <w:t xml:space="preserve"> goals are met</w:t>
-            </w:r>
-          </w:p>
-          <w:p>
-            <w:r>
-              <w:t>- Ensuring that the product and marketing efforts support the company’s overall strategy and goals</w:t>
-            </w:r>
-          </w:p>
-        </w:tc>
-      </w:tr>
-    </w:tbl>
-    <w:p/>
-    <w:tbl>
-      <w:tblPr>
-        <w:tblStyle w:val="TableGrid"/>
-        <w:tblW w:w="0" w:type="auto"/>
-        <w:tblBorders>
-          <w:top w:val="none" w:sz="0" w:space="0" w:color="auto"/>
-          <w:left w:val="none" w:sz="0" w:space="0" w:color="auto"/>
-          <w:bottom w:val="none" w:sz="0" w:space="0" w:color="auto"/>
-          <w:right w:val="none" w:sz="0" w:space="0" w:color="auto"/>
-          <w:insideH w:val="none" w:sz="0" w:space="0" w:color="auto"/>
-          <w:insideV w:val="none" w:sz="0" w:space="0" w:color="auto"/>
-        </w:tblBorders>
-        <w:tblLook w:val="04A0" w:firstRow="1" w:lastRow="0" w:firstColumn="1" w:lastColumn="0" w:noHBand="0" w:noVBand="1"/>
-      </w:tblPr>
-      <w:tblGrid>
-        <w:gridCol w:w="5382"/>
-        <w:gridCol w:w="3628"/>
-      </w:tblGrid>
-      <w:tr>
         <w:trPr>
-          <w:trHeight w:val="549"/>
+          <w:trHeight w:val="382"/>
         </w:trPr>
         <w:tc>
           <w:tcPr>
-            <w:tcW w:w="5382" w:type="dxa"/>
+            <w:tcW w:w="2586" w:type="dxa"/>
           </w:tcPr>
           <w:p>
-            <w:proofErr w:type="spellStart"/>
-            <w:r>
-              <w:t>SmoovPay</w:t>
-            </w:r>
-            <w:proofErr w:type="spellEnd"/>
+            <w:pPr>
+              <w:pStyle w:val="PTstrongtitle"/>
+            </w:pPr>
           </w:p>
         </w:tc>
         <w:tc>
           <w:tcPr>
-            <w:tcW w:w="3628" w:type="dxa"/>
+            <w:tcW w:w="6424" w:type="dxa"/>
           </w:tcPr>
           <w:p>
-            <w:r>
-              <w:t>Jun 2012 -  Sep 2014</w:t>
+            <w:pPr>
+              <w:rPr>
+                <w:b/>
+              </w:rPr>
+            </w:pPr>
+            <w:r>
+              <w:rPr>
+                <w:b/>
+              </w:rPr>
+              <w:t>Job Scope</w:t>
+            </w:r>
+            <w:r>
+              <w:rPr>
+                <w:b/>
+              </w:rPr>
+              <w:t xml:space="preserve"> (9 months)</w:t>
+            </w:r>
+            <w:r>
+              <w:rPr>
+                <w:b/>
+              </w:rPr>
+              <w:t>:</w:t>
+            </w:r>
+          </w:p>
+          <w:p>
+            <w:pPr>
+              <w:pStyle w:val="ListParagraph"/>
+              <w:numPr>
+                <w:ilvl w:val="0"/>
+                <w:numId w:val="20"/>
+              </w:numPr>
+            </w:pPr>
+            <w:r>
+              <w:t>Facilitate in both product planning, product development and product digital marketing</w:t>
+            </w:r>
+          </w:p>
+          <w:p>
+            <w:pPr>
+              <w:pStyle w:val="ListParagraph"/>
+              <w:numPr>
+                <w:ilvl w:val="0"/>
+                <w:numId w:val="20"/>
+              </w:numPr>
+            </w:pPr>
+            <w:r>
+              <w:t>Manage the product throughout the product life cycle</w:t>
+            </w:r>
+          </w:p>
+          <w:p>
+            <w:pPr>
+              <w:pStyle w:val="ListParagraph"/>
+              <w:numPr>
+                <w:ilvl w:val="0"/>
+                <w:numId w:val="20"/>
+              </w:numPr>
+            </w:pPr>
+            <w:r>
+              <w:t>Gather and prioritize product and stakeholder requirements</w:t>
+            </w:r>
+          </w:p>
+          <w:p>
+            <w:pPr>
+              <w:pStyle w:val="ListParagraph"/>
+              <w:numPr>
+                <w:ilvl w:val="0"/>
+                <w:numId w:val="20"/>
+              </w:numPr>
+            </w:pPr>
+            <w:r>
+              <w:t>Work closely with development team to deliver winning products</w:t>
+            </w:r>
+          </w:p>
+          <w:p>
+            <w:pPr>
+              <w:pStyle w:val="ListParagraph"/>
+              <w:numPr>
+                <w:ilvl w:val="0"/>
+                <w:numId w:val="20"/>
+              </w:numPr>
+            </w:pPr>
+            <w:r>
+              <w:t>Work with sales, marketing and customer support to ensure reven</w:t>
+            </w:r>
+            <w:r>
+              <w:t>ue and stakeholder satisfaction</w:t>
+            </w:r>
+            <w:r>
+              <w:t xml:space="preserve"> goals are met</w:t>
+            </w:r>
+          </w:p>
+          <w:p>
+            <w:pPr>
+              <w:pStyle w:val="ListParagraph"/>
+              <w:numPr>
+                <w:ilvl w:val="0"/>
+                <w:numId w:val="20"/>
+              </w:numPr>
+            </w:pPr>
+            <w:r>
+              <w:t>Ensuring that the product and marketing efforts support the company’s overall strategy and goals</w:t>
             </w:r>
           </w:p>
         </w:tc>
       </w:tr>
       <w:tr>
+        <w:trPr>
+          <w:trHeight w:val="382"/>
+        </w:trPr>
         <w:tc>
           <w:tcPr>
-            <w:tcW w:w="5382" w:type="dxa"/>
+            <w:tcW w:w="2586" w:type="dxa"/>
           </w:tcPr>
           <w:p>
-            <w:r>
-              <w:t>Creative Programmer &amp; Digital Designer</w:t>
-            </w:r>
+            <w:pPr>
+              <w:pStyle w:val="PTstrongtitle"/>
+            </w:pPr>
           </w:p>
         </w:tc>
         <w:tc>
           <w:tcPr>
-            <w:tcW w:w="3628" w:type="dxa"/>
+            <w:tcW w:w="6424" w:type="dxa"/>
           </w:tcPr>
           <w:p>
-            <w:r>
-              <w:t>(2 years 4 months)</w:t>
-            </w:r>
+            <w:pPr>
+              <w:rPr>
+                <w:b/>
+              </w:rPr>
+            </w:pPr>
           </w:p>
         </w:tc>
       </w:tr>
       <w:tr>
+        <w:trPr>
+          <w:trHeight w:val="382"/>
+        </w:trPr>
         <w:tc>
           <w:tcPr>
-            <w:tcW w:w="9010" w:type="dxa"/>
-            <w:gridSpan w:val="2"/>
+            <w:tcW w:w="2586" w:type="dxa"/>
           </w:tcPr>
           <w:p>
-            <w:proofErr w:type="spellStart"/>
-            <w:r>
-              <w:t>SmoovPay</w:t>
-            </w:r>
-            <w:proofErr w:type="spellEnd"/>
-            <w:r>
-              <w:t xml:space="preserve"> is an online payment gateway processing company. Provides secure, affordable and</w:t>
-            </w:r>
-            <w:r>
-              <w:t xml:space="preserve"> </w:t>
-            </w:r>
-            <w:r>
-              <w:t>easiest debit &amp; credit card payment collection online.</w:t>
-            </w:r>
-          </w:p>
-          <w:p>
-            <w:r>
-              <w:t>Job Scope:</w:t>
-            </w:r>
-          </w:p>
-          <w:p>
-            <w:r>
-              <w:t>- Research, design and development online payment solution features</w:t>
-            </w:r>
-          </w:p>
-          <w:p>
-            <w:r>
-              <w:t>- Technical Support for Online Payment</w:t>
-            </w:r>
-          </w:p>
-          <w:p>
-            <w:r>
-              <w:t>- Digital Marketing</w:t>
-            </w:r>
-          </w:p>
-        </w:tc>
-      </w:tr>
-    </w:tbl>
-    <w:p/>
-    <w:tbl>
-      <w:tblPr>
-        <w:tblStyle w:val="TableGrid"/>
-        <w:tblW w:w="0" w:type="auto"/>
-        <w:tblBorders>
-          <w:top w:val="none" w:sz="0" w:space="0" w:color="auto"/>
-          <w:left w:val="none" w:sz="0" w:space="0" w:color="auto"/>
-          <w:bottom w:val="none" w:sz="0" w:space="0" w:color="auto"/>
-          <w:right w:val="none" w:sz="0" w:space="0" w:color="auto"/>
-          <w:insideH w:val="none" w:sz="0" w:space="0" w:color="auto"/>
-          <w:insideV w:val="none" w:sz="0" w:space="0" w:color="auto"/>
-        </w:tblBorders>
-        <w:tblLook w:val="04A0" w:firstRow="1" w:lastRow="0" w:firstColumn="1" w:lastColumn="0" w:noHBand="0" w:noVBand="1"/>
-      </w:tblPr>
-      <w:tblGrid>
-        <w:gridCol w:w="4505"/>
-        <w:gridCol w:w="4505"/>
-      </w:tblGrid>
-      <w:tr>
-        <w:tc>
-          <w:tcPr>
-            <w:tcW w:w="4505" w:type="dxa"/>
-          </w:tcPr>
-          <w:p>
-            <w:proofErr w:type="spellStart"/>
-            <w:r>
-              <w:t>Smoov</w:t>
-            </w:r>
-            <w:proofErr w:type="spellEnd"/>
+            <w:pPr>
+              <w:pStyle w:val="PTstrongtitle"/>
+            </w:pPr>
           </w:p>
         </w:tc>
         <w:tc>
           <w:tcPr>
-            <w:tcW w:w="4505" w:type="dxa"/>
+            <w:tcW w:w="6424" w:type="dxa"/>
           </w:tcPr>
           <w:p>
-            <w:r>
-              <w:t>May 2011 -  Dec 2011 </w:t>
+            <w:pPr>
+              <w:pStyle w:val="PTHeading2"/>
+            </w:pPr>
+            <w:r>
+              <w:t>Creative Programmer &amp; Digital Designer</w:t>
+            </w:r>
+            <w:r>
+              <w:t xml:space="preserve"> </w:t>
             </w:r>
           </w:p>
         </w:tc>
       </w:tr>
       <w:tr>
+        <w:trPr>
+          <w:trHeight w:val="382"/>
+        </w:trPr>
         <w:tc>
           <w:tcPr>
-            <w:tcW w:w="4505" w:type="dxa"/>
+            <w:tcW w:w="2586" w:type="dxa"/>
           </w:tcPr>
           <w:p>
-            <w:r>
-              <w:t>Interactive Specialist</w:t>
-            </w:r>
+            <w:pPr>
+              <w:pStyle w:val="PTstrongtitle"/>
+            </w:pPr>
           </w:p>
         </w:tc>
         <w:tc>
           <w:tcPr>
-            <w:tcW w:w="4505" w:type="dxa"/>
+            <w:tcW w:w="6424" w:type="dxa"/>
           </w:tcPr>
           <w:p>
-            <w:r>
-              <w:t>(8 months)</w:t>
+            <w:pPr>
+              <w:pStyle w:val="PTstrongtitle"/>
+            </w:pPr>
+            <w:r>
+              <w:t>Job Scope</w:t>
+            </w:r>
+            <w:r>
+              <w:t xml:space="preserve"> </w:t>
+            </w:r>
+            <w:r>
+              <w:t>(2 years 4 months)</w:t>
+            </w:r>
+            <w:r>
+              <w:t>:</w:t>
+            </w:r>
+          </w:p>
+          <w:p>
+            <w:pPr>
+              <w:pStyle w:val="ListParagraph"/>
+              <w:numPr>
+                <w:ilvl w:val="0"/>
+                <w:numId w:val="24"/>
+              </w:numPr>
+            </w:pPr>
+            <w:r>
+              <w:t>Research, design and development online payment solution features</w:t>
+            </w:r>
+          </w:p>
+          <w:p>
+            <w:pPr>
+              <w:pStyle w:val="ListParagraph"/>
+              <w:numPr>
+                <w:ilvl w:val="0"/>
+                <w:numId w:val="24"/>
+              </w:numPr>
+            </w:pPr>
+            <w:r>
+              <w:t>Technical Support for Online Payment</w:t>
+            </w:r>
+          </w:p>
+          <w:p>
+            <w:pPr>
+              <w:pStyle w:val="ListParagraph"/>
+              <w:numPr>
+                <w:ilvl w:val="0"/>
+                <w:numId w:val="24"/>
+              </w:numPr>
+            </w:pPr>
+            <w:r>
+              <w:t>Digital Marketing</w:t>
             </w:r>
           </w:p>
         </w:tc>
       </w:tr>
       <w:tr>
+        <w:trPr>
+          <w:trHeight w:val="382"/>
+        </w:trPr>
         <w:tc>
           <w:tcPr>
-            <w:tcW w:w="9010" w:type="dxa"/>
-            <w:gridSpan w:val="2"/>
+            <w:tcW w:w="2586" w:type="dxa"/>
           </w:tcPr>
           <w:p>
+            <w:pPr>
+              <w:pStyle w:val="PTstrongtitle"/>
+            </w:pPr>
+          </w:p>
+        </w:tc>
+        <w:tc>
+          <w:tcPr>
+            <w:tcW w:w="6424" w:type="dxa"/>
+          </w:tcPr>
+          <w:p>
+            <w:pPr>
+              <w:rPr>
+                <w:b/>
+              </w:rPr>
+            </w:pPr>
+          </w:p>
+        </w:tc>
+      </w:tr>
+      <w:tr>
+        <w:trPr>
+          <w:trHeight w:val="382"/>
+        </w:trPr>
+        <w:tc>
+          <w:tcPr>
+            <w:tcW w:w="2586" w:type="dxa"/>
+          </w:tcPr>
+          <w:p>
+            <w:pPr>
+              <w:pStyle w:val="PTHeading2"/>
+            </w:pPr>
             <w:proofErr w:type="spellStart"/>
             <w:r>
               <w:t>Smoov</w:t>
             </w:r>
             <w:proofErr w:type="spellEnd"/>
+          </w:p>
+          <w:p>
+            <w:pPr>
+              <w:pStyle w:val="PTstrongtitle"/>
+            </w:pPr>
+            <w:r>
+              <w:t>May 2011</w:t>
+            </w:r>
+            <w:r>
+              <w:t xml:space="preserve"> - </w:t>
+            </w:r>
+            <w:r>
+              <w:t>Dec 2011</w:t>
+            </w:r>
+          </w:p>
+          <w:p>
+            <w:pPr>
+              <w:pStyle w:val="PTstrongtitle"/>
+              <w:rPr>
+                <w:b w:val="0"/>
+              </w:rPr>
+            </w:pPr>
+            <w:r>
+              <w:rPr>
+                <w:b w:val="0"/>
+              </w:rPr>
+              <w:t>(8m)</w:t>
+            </w:r>
+          </w:p>
+        </w:tc>
+        <w:tc>
+          <w:tcPr>
+            <w:tcW w:w="6424" w:type="dxa"/>
+          </w:tcPr>
+          <w:p>
+            <w:pPr>
+              <w:pStyle w:val="PTHeading2"/>
+            </w:pPr>
+            <w:r>
+              <w:t>Interactive Specialist</w:t>
+            </w:r>
+            <w:r>
+              <w:t xml:space="preserve"> </w:t>
+            </w:r>
+            <w:r>
+              <w:rPr>
+                <w:b w:val="0"/>
+                <w:sz w:val="24"/>
+                <w:szCs w:val="24"/>
+              </w:rPr>
+              <w:t>(Intern &amp; part-time)</w:t>
+            </w:r>
+          </w:p>
+          <w:p>
+            <w:proofErr w:type="spellStart"/>
+            <w:r>
+              <w:t>Smoov</w:t>
+            </w:r>
+            <w:proofErr w:type="spellEnd"/>
             <w:r>
               <w:t xml:space="preserve"> is a highly dynamic company whose core team consists of young and energetic</w:t>
             </w:r>
@@ -1674,9 +1749,43 @@
               <w:t>) over the years.</w:t>
             </w:r>
           </w:p>
-          <w:p/>
-          <w:p>
-            <w:r>
+          <w:p>
+            <w:pPr>
+              <w:rPr>
+                <w:b/>
+              </w:rPr>
+            </w:pPr>
+          </w:p>
+        </w:tc>
+      </w:tr>
+      <w:tr>
+        <w:trPr>
+          <w:trHeight w:val="382"/>
+        </w:trPr>
+        <w:tc>
+          <w:tcPr>
+            <w:tcW w:w="2586" w:type="dxa"/>
+          </w:tcPr>
+          <w:p>
+            <w:pPr>
+              <w:pStyle w:val="PTstrongtitle"/>
+            </w:pPr>
+          </w:p>
+        </w:tc>
+        <w:tc>
+          <w:tcPr>
+            <w:tcW w:w="6424" w:type="dxa"/>
+          </w:tcPr>
+          <w:p>
+            <w:pPr>
+              <w:rPr>
+                <w:b/>
+              </w:rPr>
+            </w:pPr>
+            <w:r>
+              <w:rPr>
+                <w:b/>
+              </w:rPr>
               <w:t>Job Scope:</w:t>
             </w:r>
           </w:p>
@@ -1766,76 +1875,117 @@
           </w:p>
         </w:tc>
       </w:tr>
-    </w:tbl>
-    <w:p/>
-    <w:tbl>
-      <w:tblPr>
-        <w:tblStyle w:val="TableGrid"/>
-        <w:tblW w:w="0" w:type="auto"/>
-        <w:tblBorders>
-          <w:top w:val="none" w:sz="0" w:space="0" w:color="auto"/>
-          <w:left w:val="none" w:sz="0" w:space="0" w:color="auto"/>
-          <w:bottom w:val="none" w:sz="0" w:space="0" w:color="auto"/>
-          <w:right w:val="none" w:sz="0" w:space="0" w:color="auto"/>
-          <w:insideH w:val="none" w:sz="0" w:space="0" w:color="auto"/>
-          <w:insideV w:val="none" w:sz="0" w:space="0" w:color="auto"/>
-        </w:tblBorders>
-        <w:tblLook w:val="04A0" w:firstRow="1" w:lastRow="0" w:firstColumn="1" w:lastColumn="0" w:noHBand="0" w:noVBand="1"/>
-      </w:tblPr>
-      <w:tblGrid>
-        <w:gridCol w:w="4505"/>
-        <w:gridCol w:w="4505"/>
-      </w:tblGrid>
       <w:tr>
+        <w:trPr>
+          <w:trHeight w:val="382"/>
+        </w:trPr>
         <w:tc>
           <w:tcPr>
-            <w:tcW w:w="4505" w:type="dxa"/>
+            <w:tcW w:w="2586" w:type="dxa"/>
           </w:tcPr>
           <w:p>
-            <w:r>
-              <w:t>Freelance</w:t>
-            </w:r>
+            <w:pPr>
+              <w:pStyle w:val="PTstrongtitle"/>
+            </w:pPr>
           </w:p>
         </w:tc>
         <w:tc>
           <w:tcPr>
-            <w:tcW w:w="4505" w:type="dxa"/>
+            <w:tcW w:w="6424" w:type="dxa"/>
           </w:tcPr>
           <w:p>
-            <w:r>
-              <w:t>Feb 2009  -  Jan 2014</w:t>
-            </w:r>
+            <w:pPr>
+              <w:rPr>
+                <w:b/>
+              </w:rPr>
+            </w:pPr>
           </w:p>
         </w:tc>
       </w:tr>
       <w:tr>
+        <w:trPr>
+          <w:trHeight w:val="382"/>
+        </w:trPr>
         <w:tc>
           <w:tcPr>
-            <w:tcW w:w="4505" w:type="dxa"/>
+            <w:tcW w:w="2586" w:type="dxa"/>
           </w:tcPr>
           <w:p>
-            <w:r>
-              <w:t>Web, Flash and Graphic Designer</w:t>
+            <w:pPr>
+              <w:pStyle w:val="PTHeading2"/>
+            </w:pPr>
+            <w:r>
+              <w:t>Freelance</w:t>
+            </w:r>
+          </w:p>
+          <w:p>
+            <w:pPr>
+              <w:pStyle w:val="PTstrongtitle"/>
+            </w:pPr>
+            <w:r>
+              <w:t>Feb 2009</w:t>
+            </w:r>
+            <w:r>
+              <w:t xml:space="preserve"> - </w:t>
+            </w:r>
+            <w:r>
+              <w:t xml:space="preserve"> Jan 2014</w:t>
+            </w:r>
+          </w:p>
+          <w:p>
+            <w:pPr>
+              <w:pStyle w:val="PTstrongtitle"/>
+              <w:rPr>
+                <w:b w:val="0"/>
+              </w:rPr>
+            </w:pPr>
+            <w:r>
+              <w:rPr>
+                <w:b w:val="0"/>
+              </w:rPr>
+              <w:t>(5y)</w:t>
             </w:r>
           </w:p>
         </w:tc>
         <w:tc>
           <w:tcPr>
-            <w:tcW w:w="4505" w:type="dxa"/>
+            <w:tcW w:w="6424" w:type="dxa"/>
           </w:tcPr>
           <w:p>
-            <w:r>
-              <w:t>(Loosely 5 years)</w:t>
-            </w:r>
-          </w:p>
-        </w:tc>
-      </w:tr>
-      <w:tr>
-        <w:tc>
-          <w:tcPr>
-            <w:tcW w:w="9010" w:type="dxa"/>
-            <w:gridSpan w:val="2"/>
-          </w:tcPr>
+            <w:pPr>
+              <w:pStyle w:val="PTHeading2"/>
+            </w:pPr>
+            <w:r>
+              <w:t>Web, Flash and Graphic Designer</w:t>
+            </w:r>
+            <w:r>
+              <w:t xml:space="preserve"> </w:t>
+            </w:r>
+            <w:r>
+              <w:rPr>
+                <w:b w:val="0"/>
+                <w:sz w:val="24"/>
+                <w:szCs w:val="24"/>
+              </w:rPr>
+              <w:t>(</w:t>
+            </w:r>
+            <w:r>
+              <w:rPr>
+                <w:b w:val="0"/>
+                <w:sz w:val="24"/>
+                <w:szCs w:val="24"/>
+              </w:rPr>
+              <w:t>P</w:t>
+            </w:r>
+            <w:r>
+              <w:rPr>
+                <w:b w:val="0"/>
+                <w:sz w:val="24"/>
+                <w:szCs w:val="24"/>
+              </w:rPr>
+              <w:t>art-time)</w:t>
+            </w:r>
+          </w:p>
           <w:p>
             <w:r>
               <w:t>Self-employed to provide graphic and web design service to clients.</w:t>
@@ -1862,7 +2012,15 @@
               </w:numPr>
             </w:pPr>
             <w:r>
-              <w:t>Research and analyze client's users and direct competitors</w:t>
+              <w:t xml:space="preserve">Research and </w:t>
+            </w:r>
+            <w:proofErr w:type="spellStart"/>
+            <w:r>
+              <w:t>analyze</w:t>
+            </w:r>
+            <w:proofErr w:type="spellEnd"/>
+            <w:r>
+              <w:t xml:space="preserve"> client's users and direct competitors</w:t>
             </w:r>
           </w:p>
           <w:p>
@@ -1912,6 +2070,33 @@
             <w:r>
               <w:t>Conceptualize ad design graphic for prints</w:t>
             </w:r>
+          </w:p>
+        </w:tc>
+      </w:tr>
+      <w:tr>
+        <w:trPr>
+          <w:trHeight w:val="382"/>
+        </w:trPr>
+        <w:tc>
+          <w:tcPr>
+            <w:tcW w:w="2586" w:type="dxa"/>
+          </w:tcPr>
+          <w:p>
+            <w:pPr>
+              <w:pStyle w:val="PTstrongtitle"/>
+            </w:pPr>
+          </w:p>
+        </w:tc>
+        <w:tc>
+          <w:tcPr>
+            <w:tcW w:w="6424" w:type="dxa"/>
+          </w:tcPr>
+          <w:p>
+            <w:pPr>
+              <w:rPr>
+                <w:b/>
+              </w:rPr>
+            </w:pPr>
           </w:p>
         </w:tc>
       </w:tr>
@@ -1968,6 +2153,118 @@
 <file path=word/numbering.xml><?xml version="1.0" encoding="utf-8"?>
 <w:numbering xmlns:wpc="http://schemas.microsoft.com/office/word/2010/wordprocessingCanvas" xmlns:mo="http://schemas.microsoft.com/office/mac/office/2008/main" xmlns:mc="http://schemas.openxmlformats.org/markup-compatibility/2006" xmlns:mv="urn:schemas-microsoft-com:mac:vml" xmlns:o="urn:schemas-microsoft-com:office:office" xmlns:r="http://schemas.openxmlformats.org/officeDocument/2006/relationships" xmlns:m="http://schemas.openxmlformats.org/officeDocument/2006/math" xmlns:v="urn:schemas-microsoft-com:vml" xmlns:wp14="http://schemas.microsoft.com/office/word/2010/wordprocessingDrawing" xmlns:wp="http://schemas.openxmlformats.org/drawingml/2006/wordprocessingDrawing" xmlns:w10="urn:schemas-microsoft-com:office:word" xmlns:w="http://schemas.openxmlformats.org/wordprocessingml/2006/main" xmlns:w14="http://schemas.microsoft.com/office/word/2010/wordml" xmlns:w15="http://schemas.microsoft.com/office/word/2012/wordml" xmlns:wpg="http://schemas.microsoft.com/office/word/2010/wordprocessingGroup" xmlns:wpi="http://schemas.microsoft.com/office/word/2010/wordprocessingInk" xmlns:wne="http://schemas.microsoft.com/office/word/2006/wordml" xmlns:wps="http://schemas.microsoft.com/office/word/2010/wordprocessingShape" mc:Ignorable="w14 w15 wp14">
   <w:abstractNum w:abstractNumId="0">
+    <w:nsid w:val="0FF967DA"/>
+    <w:multiLevelType w:val="hybridMultilevel"/>
+    <w:tmpl w:val="D7AEA908"/>
+    <w:lvl w:ilvl="0" w:tplc="44BEB40C">
+      <w:numFmt w:val="bullet"/>
+      <w:lvlText w:val="-"/>
+      <w:lvlJc w:val="left"/>
+      <w:pPr>
+        <w:ind w:left="720" w:hanging="360"/>
+      </w:pPr>
+      <w:rPr>
+        <w:rFonts w:ascii="Roboto" w:eastAsia="Times New Roman" w:hAnsi="Roboto" w:cs="Times New Roman" w:hint="default"/>
+      </w:rPr>
+    </w:lvl>
+    <w:lvl w:ilvl="1" w:tplc="08090003" w:tentative="1">
+      <w:start w:val="1"/>
+      <w:numFmt w:val="bullet"/>
+      <w:lvlText w:val="o"/>
+      <w:lvlJc w:val="left"/>
+      <w:pPr>
+        <w:ind w:left="1440" w:hanging="360"/>
+      </w:pPr>
+      <w:rPr>
+        <w:rFonts w:ascii="Courier New" w:hAnsi="Courier New" w:cs="Courier New" w:hint="default"/>
+      </w:rPr>
+    </w:lvl>
+    <w:lvl w:ilvl="2" w:tplc="08090005" w:tentative="1">
+      <w:start w:val="1"/>
+      <w:numFmt w:val="bullet"/>
+      <w:lvlText w:val=""/>
+      <w:lvlJc w:val="left"/>
+      <w:pPr>
+        <w:ind w:left="2160" w:hanging="360"/>
+      </w:pPr>
+      <w:rPr>
+        <w:rFonts w:ascii="Wingdings" w:hAnsi="Wingdings" w:hint="default"/>
+      </w:rPr>
+    </w:lvl>
+    <w:lvl w:ilvl="3" w:tplc="08090001" w:tentative="1">
+      <w:start w:val="1"/>
+      <w:numFmt w:val="bullet"/>
+      <w:lvlText w:val=""/>
+      <w:lvlJc w:val="left"/>
+      <w:pPr>
+        <w:ind w:left="2880" w:hanging="360"/>
+      </w:pPr>
+      <w:rPr>
+        <w:rFonts w:ascii="Symbol" w:hAnsi="Symbol" w:hint="default"/>
+      </w:rPr>
+    </w:lvl>
+    <w:lvl w:ilvl="4" w:tplc="08090003" w:tentative="1">
+      <w:start w:val="1"/>
+      <w:numFmt w:val="bullet"/>
+      <w:lvlText w:val="o"/>
+      <w:lvlJc w:val="left"/>
+      <w:pPr>
+        <w:ind w:left="3600" w:hanging="360"/>
+      </w:pPr>
+      <w:rPr>
+        <w:rFonts w:ascii="Courier New" w:hAnsi="Courier New" w:cs="Courier New" w:hint="default"/>
+      </w:rPr>
+    </w:lvl>
+    <w:lvl w:ilvl="5" w:tplc="08090005" w:tentative="1">
+      <w:start w:val="1"/>
+      <w:numFmt w:val="bullet"/>
+      <w:lvlText w:val=""/>
+      <w:lvlJc w:val="left"/>
+      <w:pPr>
+        <w:ind w:left="4320" w:hanging="360"/>
+      </w:pPr>
+      <w:rPr>
+        <w:rFonts w:ascii="Wingdings" w:hAnsi="Wingdings" w:hint="default"/>
+      </w:rPr>
+    </w:lvl>
+    <w:lvl w:ilvl="6" w:tplc="08090001" w:tentative="1">
+      <w:start w:val="1"/>
+      <w:numFmt w:val="bullet"/>
+      <w:lvlText w:val=""/>
+      <w:lvlJc w:val="left"/>
+      <w:pPr>
+        <w:ind w:left="5040" w:hanging="360"/>
+      </w:pPr>
+      <w:rPr>
+        <w:rFonts w:ascii="Symbol" w:hAnsi="Symbol" w:hint="default"/>
+      </w:rPr>
+    </w:lvl>
+    <w:lvl w:ilvl="7" w:tplc="08090003" w:tentative="1">
+      <w:start w:val="1"/>
+      <w:numFmt w:val="bullet"/>
+      <w:lvlText w:val="o"/>
+      <w:lvlJc w:val="left"/>
+      <w:pPr>
+        <w:ind w:left="5760" w:hanging="360"/>
+      </w:pPr>
+      <w:rPr>
+        <w:rFonts w:ascii="Courier New" w:hAnsi="Courier New" w:cs="Courier New" w:hint="default"/>
+      </w:rPr>
+    </w:lvl>
+    <w:lvl w:ilvl="8" w:tplc="08090005" w:tentative="1">
+      <w:start w:val="1"/>
+      <w:numFmt w:val="bullet"/>
+      <w:lvlText w:val=""/>
+      <w:lvlJc w:val="left"/>
+      <w:pPr>
+        <w:ind w:left="6480" w:hanging="360"/>
+      </w:pPr>
+      <w:rPr>
+        <w:rFonts w:ascii="Wingdings" w:hAnsi="Wingdings" w:hint="default"/>
+      </w:rPr>
+    </w:lvl>
+  </w:abstractNum>
+  <w:abstractNum w:abstractNumId="1">
     <w:nsid w:val="105844AD"/>
     <w:multiLevelType w:val="hybridMultilevel"/>
     <w:tmpl w:val="A3A6C6D6"/>
@@ -2079,7 +2376,7 @@
       </w:rPr>
     </w:lvl>
   </w:abstractNum>
-  <w:abstractNum w:abstractNumId="1">
+  <w:abstractNum w:abstractNumId="2">
     <w:nsid w:val="165F70AD"/>
     <w:multiLevelType w:val="hybridMultilevel"/>
     <w:tmpl w:val="EAD216F2"/>
@@ -2192,7 +2489,7 @@
       </w:rPr>
     </w:lvl>
   </w:abstractNum>
-  <w:abstractNum w:abstractNumId="2">
+  <w:abstractNum w:abstractNumId="3">
     <w:nsid w:val="196D2F1B"/>
     <w:multiLevelType w:val="hybridMultilevel"/>
     <w:tmpl w:val="8F0EA122"/>
@@ -2304,7 +2601,119 @@
       </w:rPr>
     </w:lvl>
   </w:abstractNum>
-  <w:abstractNum w:abstractNumId="3">
+  <w:abstractNum w:abstractNumId="4">
+    <w:nsid w:val="1EC35E1D"/>
+    <w:multiLevelType w:val="hybridMultilevel"/>
+    <w:tmpl w:val="995CCC7A"/>
+    <w:lvl w:ilvl="0" w:tplc="44BEB40C">
+      <w:numFmt w:val="bullet"/>
+      <w:lvlText w:val="-"/>
+      <w:lvlJc w:val="left"/>
+      <w:pPr>
+        <w:ind w:left="720" w:hanging="360"/>
+      </w:pPr>
+      <w:rPr>
+        <w:rFonts w:ascii="Roboto" w:eastAsia="Times New Roman" w:hAnsi="Roboto" w:cs="Times New Roman" w:hint="default"/>
+      </w:rPr>
+    </w:lvl>
+    <w:lvl w:ilvl="1" w:tplc="08090003" w:tentative="1">
+      <w:start w:val="1"/>
+      <w:numFmt w:val="bullet"/>
+      <w:lvlText w:val="o"/>
+      <w:lvlJc w:val="left"/>
+      <w:pPr>
+        <w:ind w:left="1440" w:hanging="360"/>
+      </w:pPr>
+      <w:rPr>
+        <w:rFonts w:ascii="Courier New" w:hAnsi="Courier New" w:cs="Courier New" w:hint="default"/>
+      </w:rPr>
+    </w:lvl>
+    <w:lvl w:ilvl="2" w:tplc="08090005" w:tentative="1">
+      <w:start w:val="1"/>
+      <w:numFmt w:val="bullet"/>
+      <w:lvlText w:val=""/>
+      <w:lvlJc w:val="left"/>
+      <w:pPr>
+        <w:ind w:left="2160" w:hanging="360"/>
+      </w:pPr>
+      <w:rPr>
+        <w:rFonts w:ascii="Wingdings" w:hAnsi="Wingdings" w:hint="default"/>
+      </w:rPr>
+    </w:lvl>
+    <w:lvl w:ilvl="3" w:tplc="08090001" w:tentative="1">
+      <w:start w:val="1"/>
+      <w:numFmt w:val="bullet"/>
+      <w:lvlText w:val=""/>
+      <w:lvlJc w:val="left"/>
+      <w:pPr>
+        <w:ind w:left="2880" w:hanging="360"/>
+      </w:pPr>
+      <w:rPr>
+        <w:rFonts w:ascii="Symbol" w:hAnsi="Symbol" w:hint="default"/>
+      </w:rPr>
+    </w:lvl>
+    <w:lvl w:ilvl="4" w:tplc="08090003" w:tentative="1">
+      <w:start w:val="1"/>
+      <w:numFmt w:val="bullet"/>
+      <w:lvlText w:val="o"/>
+      <w:lvlJc w:val="left"/>
+      <w:pPr>
+        <w:ind w:left="3600" w:hanging="360"/>
+      </w:pPr>
+      <w:rPr>
+        <w:rFonts w:ascii="Courier New" w:hAnsi="Courier New" w:cs="Courier New" w:hint="default"/>
+      </w:rPr>
+    </w:lvl>
+    <w:lvl w:ilvl="5" w:tplc="08090005" w:tentative="1">
+      <w:start w:val="1"/>
+      <w:numFmt w:val="bullet"/>
+      <w:lvlText w:val=""/>
+      <w:lvlJc w:val="left"/>
+      <w:pPr>
+        <w:ind w:left="4320" w:hanging="360"/>
+      </w:pPr>
+      <w:rPr>
+        <w:rFonts w:ascii="Wingdings" w:hAnsi="Wingdings" w:hint="default"/>
+      </w:rPr>
+    </w:lvl>
+    <w:lvl w:ilvl="6" w:tplc="08090001" w:tentative="1">
+      <w:start w:val="1"/>
+      <w:numFmt w:val="bullet"/>
+      <w:lvlText w:val=""/>
+      <w:lvlJc w:val="left"/>
+      <w:pPr>
+        <w:ind w:left="5040" w:hanging="360"/>
+      </w:pPr>
+      <w:rPr>
+        <w:rFonts w:ascii="Symbol" w:hAnsi="Symbol" w:hint="default"/>
+      </w:rPr>
+    </w:lvl>
+    <w:lvl w:ilvl="7" w:tplc="08090003" w:tentative="1">
+      <w:start w:val="1"/>
+      <w:numFmt w:val="bullet"/>
+      <w:lvlText w:val="o"/>
+      <w:lvlJc w:val="left"/>
+      <w:pPr>
+        <w:ind w:left="5760" w:hanging="360"/>
+      </w:pPr>
+      <w:rPr>
+        <w:rFonts w:ascii="Courier New" w:hAnsi="Courier New" w:cs="Courier New" w:hint="default"/>
+      </w:rPr>
+    </w:lvl>
+    <w:lvl w:ilvl="8" w:tplc="08090005" w:tentative="1">
+      <w:start w:val="1"/>
+      <w:numFmt w:val="bullet"/>
+      <w:lvlText w:val=""/>
+      <w:lvlJc w:val="left"/>
+      <w:pPr>
+        <w:ind w:left="6480" w:hanging="360"/>
+      </w:pPr>
+      <w:rPr>
+        <w:rFonts w:ascii="Wingdings" w:hAnsi="Wingdings" w:hint="default"/>
+      </w:rPr>
+    </w:lvl>
+  </w:abstractNum>
+  <w:abstractNum w:abstractNumId="5">
     <w:nsid w:val="255451F4"/>
     <w:multiLevelType w:val="hybridMultilevel"/>
     <w:tmpl w:val="7E6C74A4"/>
@@ -2417,7 +2826,7 @@
       </w:rPr>
     </w:lvl>
   </w:abstractNum>
-  <w:abstractNum w:abstractNumId="4">
+  <w:abstractNum w:abstractNumId="6">
     <w:nsid w:val="2748329D"/>
     <w:multiLevelType w:val="hybridMultilevel"/>
     <w:tmpl w:val="CFD49162"/>
@@ -2530,7 +2939,7 @@
       </w:rPr>
     </w:lvl>
   </w:abstractNum>
-  <w:abstractNum w:abstractNumId="5">
+  <w:abstractNum w:abstractNumId="7">
     <w:nsid w:val="27896A51"/>
     <w:multiLevelType w:val="hybridMultilevel"/>
     <w:tmpl w:val="CB9EF2D8"/>
@@ -2643,7 +3052,119 @@
       </w:rPr>
     </w:lvl>
   </w:abstractNum>
-  <w:abstractNum w:abstractNumId="6">
+  <w:abstractNum w:abstractNumId="8">
+    <w:nsid w:val="2BA50D42"/>
+    <w:multiLevelType w:val="hybridMultilevel"/>
+    <w:tmpl w:val="A6DE0678"/>
+    <w:lvl w:ilvl="0" w:tplc="44BEB40C">
+      <w:numFmt w:val="bullet"/>
+      <w:lvlText w:val="-"/>
+      <w:lvlJc w:val="left"/>
+      <w:pPr>
+        <w:ind w:left="720" w:hanging="360"/>
+      </w:pPr>
+      <w:rPr>
+        <w:rFonts w:ascii="Roboto" w:eastAsia="Times New Roman" w:hAnsi="Roboto" w:cs="Times New Roman" w:hint="default"/>
+      </w:rPr>
+    </w:lvl>
+    <w:lvl w:ilvl="1" w:tplc="08090003" w:tentative="1">
+      <w:start w:val="1"/>
+      <w:numFmt w:val="bullet"/>
+      <w:lvlText w:val="o"/>
+      <w:lvlJc w:val="left"/>
+      <w:pPr>
+        <w:ind w:left="1440" w:hanging="360"/>
+      </w:pPr>
+      <w:rPr>
+        <w:rFonts w:ascii="Courier New" w:hAnsi="Courier New" w:cs="Courier New" w:hint="default"/>
+      </w:rPr>
+    </w:lvl>
+    <w:lvl w:ilvl="2" w:tplc="08090005" w:tentative="1">
+      <w:start w:val="1"/>
+      <w:numFmt w:val="bullet"/>
+      <w:lvlText w:val=""/>
+      <w:lvlJc w:val="left"/>
+      <w:pPr>
+        <w:ind w:left="2160" w:hanging="360"/>
+      </w:pPr>
+      <w:rPr>
+        <w:rFonts w:ascii="Wingdings" w:hAnsi="Wingdings" w:hint="default"/>
+      </w:rPr>
+    </w:lvl>
+    <w:lvl w:ilvl="3" w:tplc="08090001" w:tentative="1">
+      <w:start w:val="1"/>
+      <w:numFmt w:val="bullet"/>
+      <w:lvlText w:val=""/>
+      <w:lvlJc w:val="left"/>
+      <w:pPr>
+        <w:ind w:left="2880" w:hanging="360"/>
+      </w:pPr>
+      <w:rPr>
+        <w:rFonts w:ascii="Symbol" w:hAnsi="Symbol" w:hint="default"/>
+      </w:rPr>
+    </w:lvl>
+    <w:lvl w:ilvl="4" w:tplc="08090003" w:tentative="1">
+      <w:start w:val="1"/>
+      <w:numFmt w:val="bullet"/>
+      <w:lvlText w:val="o"/>
+      <w:lvlJc w:val="left"/>
+      <w:pPr>
+        <w:ind w:left="3600" w:hanging="360"/>
+      </w:pPr>
+      <w:rPr>
+        <w:rFonts w:ascii="Courier New" w:hAnsi="Courier New" w:cs="Courier New" w:hint="default"/>
+      </w:rPr>
+    </w:lvl>
+    <w:lvl w:ilvl="5" w:tplc="08090005" w:tentative="1">
+      <w:start w:val="1"/>
+      <w:numFmt w:val="bullet"/>
+      <w:lvlText w:val=""/>
+      <w:lvlJc w:val="left"/>
+      <w:pPr>
+        <w:ind w:left="4320" w:hanging="360"/>
+      </w:pPr>
+      <w:rPr>
+        <w:rFonts w:ascii="Wingdings" w:hAnsi="Wingdings" w:hint="default"/>
+      </w:rPr>
+    </w:lvl>
+    <w:lvl w:ilvl="6" w:tplc="08090001" w:tentative="1">
+      <w:start w:val="1"/>
+      <w:numFmt w:val="bullet"/>
+      <w:lvlText w:val=""/>
+      <w:lvlJc w:val="left"/>
+      <w:pPr>
+        <w:ind w:left="5040" w:hanging="360"/>
+      </w:pPr>
+      <w:rPr>
+        <w:rFonts w:ascii="Symbol" w:hAnsi="Symbol" w:hint="default"/>
+      </w:rPr>
+    </w:lvl>
+    <w:lvl w:ilvl="7" w:tplc="08090003" w:tentative="1">
+      <w:start w:val="1"/>
+      <w:numFmt w:val="bullet"/>
+      <w:lvlText w:val="o"/>
+      <w:lvlJc w:val="left"/>
+      <w:pPr>
+        <w:ind w:left="5760" w:hanging="360"/>
+      </w:pPr>
+      <w:rPr>
+        <w:rFonts w:ascii="Courier New" w:hAnsi="Courier New" w:cs="Courier New" w:hint="default"/>
+      </w:rPr>
+    </w:lvl>
+    <w:lvl w:ilvl="8" w:tplc="08090005" w:tentative="1">
+      <w:start w:val="1"/>
+      <w:numFmt w:val="bullet"/>
+      <w:lvlText w:val=""/>
+      <w:lvlJc w:val="left"/>
+      <w:pPr>
+        <w:ind w:left="6480" w:hanging="360"/>
+      </w:pPr>
+      <w:rPr>
+        <w:rFonts w:ascii="Wingdings" w:hAnsi="Wingdings" w:hint="default"/>
+      </w:rPr>
+    </w:lvl>
+  </w:abstractNum>
+  <w:abstractNum w:abstractNumId="9">
     <w:nsid w:val="2F3A0160"/>
     <w:multiLevelType w:val="hybridMultilevel"/>
     <w:tmpl w:val="380A626E"/>
@@ -2755,7 +3276,7 @@
       </w:rPr>
     </w:lvl>
   </w:abstractNum>
-  <w:abstractNum w:abstractNumId="7">
+  <w:abstractNum w:abstractNumId="10">
     <w:nsid w:val="31E14A55"/>
     <w:multiLevelType w:val="hybridMultilevel"/>
     <w:tmpl w:val="C6B6B02E"/>
@@ -2868,7 +3389,7 @@
       </w:rPr>
     </w:lvl>
   </w:abstractNum>
-  <w:abstractNum w:abstractNumId="8">
+  <w:abstractNum w:abstractNumId="11">
     <w:nsid w:val="47AD0021"/>
     <w:multiLevelType w:val="hybridMultilevel"/>
     <w:tmpl w:val="6532A840"/>
@@ -2981,7 +3502,7 @@
       </w:rPr>
     </w:lvl>
   </w:abstractNum>
-  <w:abstractNum w:abstractNumId="9">
+  <w:abstractNum w:abstractNumId="12">
     <w:nsid w:val="4A9D390D"/>
     <w:multiLevelType w:val="hybridMultilevel"/>
     <w:tmpl w:val="D5DACB4A"/>
@@ -3094,7 +3615,7 @@
       </w:rPr>
     </w:lvl>
   </w:abstractNum>
-  <w:abstractNum w:abstractNumId="10">
+  <w:abstractNum w:abstractNumId="13">
     <w:nsid w:val="5009209F"/>
     <w:multiLevelType w:val="hybridMultilevel"/>
     <w:tmpl w:val="C344B8D6"/>
@@ -3206,7 +3727,7 @@
       </w:rPr>
     </w:lvl>
   </w:abstractNum>
-  <w:abstractNum w:abstractNumId="11">
+  <w:abstractNum w:abstractNumId="14">
     <w:nsid w:val="578E238F"/>
     <w:multiLevelType w:val="hybridMultilevel"/>
     <w:tmpl w:val="D0AAB980"/>
@@ -3319,7 +3840,7 @@
       </w:rPr>
     </w:lvl>
   </w:abstractNum>
-  <w:abstractNum w:abstractNumId="12">
+  <w:abstractNum w:abstractNumId="15">
     <w:nsid w:val="5A02481A"/>
     <w:multiLevelType w:val="hybridMultilevel"/>
     <w:tmpl w:val="BF9C539A"/>
@@ -3432,7 +3953,7 @@
       </w:rPr>
     </w:lvl>
   </w:abstractNum>
-  <w:abstractNum w:abstractNumId="13">
+  <w:abstractNum w:abstractNumId="16">
     <w:nsid w:val="5BAF0D8D"/>
     <w:multiLevelType w:val="hybridMultilevel"/>
     <w:tmpl w:val="E49A9B1C"/>
@@ -3544,7 +4065,7 @@
       </w:rPr>
     </w:lvl>
   </w:abstractNum>
-  <w:abstractNum w:abstractNumId="14">
+  <w:abstractNum w:abstractNumId="17">
     <w:nsid w:val="5D1D5BCF"/>
     <w:multiLevelType w:val="hybridMultilevel"/>
     <w:tmpl w:val="D214DFD0"/>
@@ -3657,7 +4178,7 @@
       </w:rPr>
     </w:lvl>
   </w:abstractNum>
-  <w:abstractNum w:abstractNumId="15">
+  <w:abstractNum w:abstractNumId="18">
     <w:nsid w:val="5DD15452"/>
     <w:multiLevelType w:val="hybridMultilevel"/>
     <w:tmpl w:val="49D28060"/>
@@ -3770,7 +4291,7 @@
       </w:rPr>
     </w:lvl>
   </w:abstractNum>
-  <w:abstractNum w:abstractNumId="16">
+  <w:abstractNum w:abstractNumId="19">
     <w:nsid w:val="662C6D8D"/>
     <w:multiLevelType w:val="hybridMultilevel"/>
     <w:tmpl w:val="3ABCBE3A"/>
@@ -3883,7 +4404,7 @@
       </w:rPr>
     </w:lvl>
   </w:abstractNum>
-  <w:abstractNum w:abstractNumId="17">
+  <w:abstractNum w:abstractNumId="20">
     <w:nsid w:val="67642EC4"/>
     <w:multiLevelType w:val="hybridMultilevel"/>
     <w:tmpl w:val="8782F5EA"/>
@@ -3996,7 +4517,233 @@
       </w:rPr>
     </w:lvl>
   </w:abstractNum>
-  <w:abstractNum w:abstractNumId="18">
+  <w:abstractNum w:abstractNumId="21">
+    <w:nsid w:val="7B460CC2"/>
+    <w:multiLevelType w:val="hybridMultilevel"/>
+    <w:tmpl w:val="3104EC24"/>
+    <w:lvl w:ilvl="0" w:tplc="08090001">
+      <w:start w:val="1"/>
+      <w:numFmt w:val="bullet"/>
+      <w:lvlText w:val=""/>
+      <w:lvlJc w:val="left"/>
+      <w:pPr>
+        <w:ind w:left="360" w:hanging="360"/>
+      </w:pPr>
+      <w:rPr>
+        <w:rFonts w:ascii="Symbol" w:hAnsi="Symbol" w:hint="default"/>
+      </w:rPr>
+    </w:lvl>
+    <w:lvl w:ilvl="1" w:tplc="08090003" w:tentative="1">
+      <w:start w:val="1"/>
+      <w:numFmt w:val="bullet"/>
+      <w:lvlText w:val="o"/>
+      <w:lvlJc w:val="left"/>
+      <w:pPr>
+        <w:ind w:left="1080" w:hanging="360"/>
+      </w:pPr>
+      <w:rPr>
+        <w:rFonts w:ascii="Courier New" w:hAnsi="Courier New" w:cs="Courier New" w:hint="default"/>
+      </w:rPr>
+    </w:lvl>
+    <w:lvl w:ilvl="2" w:tplc="08090005" w:tentative="1">
+      <w:start w:val="1"/>
+      <w:numFmt w:val="bullet"/>
+      <w:lvlText w:val=""/>
+      <w:lvlJc w:val="left"/>
+      <w:pPr>
+        <w:ind w:left="1800" w:hanging="360"/>
+      </w:pPr>
+      <w:rPr>
+        <w:rFonts w:ascii="Wingdings" w:hAnsi="Wingdings" w:hint="default"/>
+      </w:rPr>
+    </w:lvl>
+    <w:lvl w:ilvl="3" w:tplc="08090001" w:tentative="1">
+      <w:start w:val="1"/>
+      <w:numFmt w:val="bullet"/>
+      <w:lvlText w:val=""/>
+      <w:lvlJc w:val="left"/>
+      <w:pPr>
+        <w:ind w:left="2520" w:hanging="360"/>
+      </w:pPr>
+      <w:rPr>
+        <w:rFonts w:ascii="Symbol" w:hAnsi="Symbol" w:hint="default"/>
+      </w:rPr>
+    </w:lvl>
+    <w:lvl w:ilvl="4" w:tplc="08090003" w:tentative="1">
+      <w:start w:val="1"/>
+      <w:numFmt w:val="bullet"/>
+      <w:lvlText w:val="o"/>
+      <w:lvlJc w:val="left"/>
+      <w:pPr>
+        <w:ind w:left="3240" w:hanging="360"/>
+      </w:pPr>
+      <w:rPr>
+        <w:rFonts w:ascii="Courier New" w:hAnsi="Courier New" w:cs="Courier New" w:hint="default"/>
+      </w:rPr>
+    </w:lvl>
+    <w:lvl w:ilvl="5" w:tplc="08090005" w:tentative="1">
+      <w:start w:val="1"/>
+      <w:numFmt w:val="bullet"/>
+      <w:lvlText w:val=""/>
+      <w:lvlJc w:val="left"/>
+      <w:pPr>
+        <w:ind w:left="3960" w:hanging="360"/>
+      </w:pPr>
+      <w:rPr>
+        <w:rFonts w:ascii="Wingdings" w:hAnsi="Wingdings" w:hint="default"/>
+      </w:rPr>
+    </w:lvl>
+    <w:lvl w:ilvl="6" w:tplc="08090001" w:tentative="1">
+      <w:start w:val="1"/>
+      <w:numFmt w:val="bullet"/>
+      <w:lvlText w:val=""/>
+      <w:lvlJc w:val="left"/>
+      <w:pPr>
+        <w:ind w:left="4680" w:hanging="360"/>
+      </w:pPr>
+      <w:rPr>
+        <w:rFonts w:ascii="Symbol" w:hAnsi="Symbol" w:hint="default"/>
+      </w:rPr>
+    </w:lvl>
+    <w:lvl w:ilvl="7" w:tplc="08090003" w:tentative="1">
+      <w:start w:val="1"/>
+      <w:numFmt w:val="bullet"/>
+      <w:lvlText w:val="o"/>
+      <w:lvlJc w:val="left"/>
+      <w:pPr>
+        <w:ind w:left="5400" w:hanging="360"/>
+      </w:pPr>
+      <w:rPr>
+        <w:rFonts w:ascii="Courier New" w:hAnsi="Courier New" w:cs="Courier New" w:hint="default"/>
+      </w:rPr>
+    </w:lvl>
+    <w:lvl w:ilvl="8" w:tplc="08090005" w:tentative="1">
+      <w:start w:val="1"/>
+      <w:numFmt w:val="bullet"/>
+      <w:lvlText w:val=""/>
+      <w:lvlJc w:val="left"/>
+      <w:pPr>
+        <w:ind w:left="6120" w:hanging="360"/>
+      </w:pPr>
+      <w:rPr>
+        <w:rFonts w:ascii="Wingdings" w:hAnsi="Wingdings" w:hint="default"/>
+      </w:rPr>
+    </w:lvl>
+  </w:abstractNum>
+  <w:abstractNum w:abstractNumId="22">
+    <w:nsid w:val="7BD84FCE"/>
+    <w:multiLevelType w:val="hybridMultilevel"/>
+    <w:tmpl w:val="C28C0E62"/>
+    <w:lvl w:ilvl="0" w:tplc="08090001">
+      <w:start w:val="1"/>
+      <w:numFmt w:val="bullet"/>
+      <w:lvlText w:val=""/>
+      <w:lvlJc w:val="left"/>
+      <w:pPr>
+        <w:ind w:left="360" w:hanging="360"/>
+      </w:pPr>
+      <w:rPr>
+        <w:rFonts w:ascii="Symbol" w:hAnsi="Symbol" w:hint="default"/>
+      </w:rPr>
+    </w:lvl>
+    <w:lvl w:ilvl="1" w:tplc="08090003" w:tentative="1">
+      <w:start w:val="1"/>
+      <w:numFmt w:val="bullet"/>
+      <w:lvlText w:val="o"/>
+      <w:lvlJc w:val="left"/>
+      <w:pPr>
+        <w:ind w:left="1080" w:hanging="360"/>
+      </w:pPr>
+      <w:rPr>
+        <w:rFonts w:ascii="Courier New" w:hAnsi="Courier New" w:cs="Courier New" w:hint="default"/>
+      </w:rPr>
+    </w:lvl>
+    <w:lvl w:ilvl="2" w:tplc="08090005" w:tentative="1">
+      <w:start w:val="1"/>
+      <w:numFmt w:val="bullet"/>
+      <w:lvlText w:val=""/>
+      <w:lvlJc w:val="left"/>
+      <w:pPr>
+        <w:ind w:left="1800" w:hanging="360"/>
+      </w:pPr>
+      <w:rPr>
+        <w:rFonts w:ascii="Wingdings" w:hAnsi="Wingdings" w:hint="default"/>
+      </w:rPr>
+    </w:lvl>
+    <w:lvl w:ilvl="3" w:tplc="08090001" w:tentative="1">
+      <w:start w:val="1"/>
+      <w:numFmt w:val="bullet"/>
+      <w:lvlText w:val=""/>
+      <w:lvlJc w:val="left"/>
+      <w:pPr>
+        <w:ind w:left="2520" w:hanging="360"/>
+      </w:pPr>
+      <w:rPr>
+        <w:rFonts w:ascii="Symbol" w:hAnsi="Symbol" w:hint="default"/>
+      </w:rPr>
+    </w:lvl>
+    <w:lvl w:ilvl="4" w:tplc="08090003" w:tentative="1">
+      <w:start w:val="1"/>
+      <w:numFmt w:val="bullet"/>
+      <w:lvlText w:val="o"/>
+      <w:lvlJc w:val="left"/>
+      <w:pPr>
+        <w:ind w:left="3240" w:hanging="360"/>
+      </w:pPr>
+      <w:rPr>
+        <w:rFonts w:ascii="Courier New" w:hAnsi="Courier New" w:cs="Courier New" w:hint="default"/>
+      </w:rPr>
+    </w:lvl>
+    <w:lvl w:ilvl="5" w:tplc="08090005" w:tentative="1">
+      <w:start w:val="1"/>
+      <w:numFmt w:val="bullet"/>
+      <w:lvlText w:val=""/>
+      <w:lvlJc w:val="left"/>
+      <w:pPr>
+        <w:ind w:left="3960" w:hanging="360"/>
+      </w:pPr>
+      <w:rPr>
+        <w:rFonts w:ascii="Wingdings" w:hAnsi="Wingdings" w:hint="default"/>
+      </w:rPr>
+    </w:lvl>
+    <w:lvl w:ilvl="6" w:tplc="08090001" w:tentative="1">
+      <w:start w:val="1"/>
+      <w:numFmt w:val="bullet"/>
+      <w:lvlText w:val=""/>
+      <w:lvlJc w:val="left"/>
+      <w:pPr>
+        <w:ind w:left="4680" w:hanging="360"/>
+      </w:pPr>
+      <w:rPr>
+        <w:rFonts w:ascii="Symbol" w:hAnsi="Symbol" w:hint="default"/>
+      </w:rPr>
+    </w:lvl>
+    <w:lvl w:ilvl="7" w:tplc="08090003" w:tentative="1">
+      <w:start w:val="1"/>
+      <w:numFmt w:val="bullet"/>
+      <w:lvlText w:val="o"/>
+      <w:lvlJc w:val="left"/>
+      <w:pPr>
+        <w:ind w:left="5400" w:hanging="360"/>
+      </w:pPr>
+      <w:rPr>
+        <w:rFonts w:ascii="Courier New" w:hAnsi="Courier New" w:cs="Courier New" w:hint="default"/>
+      </w:rPr>
+    </w:lvl>
+    <w:lvl w:ilvl="8" w:tplc="08090005" w:tentative="1">
+      <w:start w:val="1"/>
+      <w:numFmt w:val="bullet"/>
+      <w:lvlText w:val=""/>
+      <w:lvlJc w:val="left"/>
+      <w:pPr>
+        <w:ind w:left="6120" w:hanging="360"/>
+      </w:pPr>
+      <w:rPr>
+        <w:rFonts w:ascii="Wingdings" w:hAnsi="Wingdings" w:hint="default"/>
+      </w:rPr>
+    </w:lvl>
+  </w:abstractNum>
+  <w:abstractNum w:abstractNumId="23">
     <w:nsid w:val="7FF362A9"/>
     <w:multiLevelType w:val="hybridMultilevel"/>
     <w:tmpl w:val="519AD360"/>
@@ -4109,61 +4856,76 @@
     </w:lvl>
   </w:abstractNum>
   <w:num w:numId="1">
+    <w:abstractNumId w:val="9"/>
+  </w:num>
+  <w:num w:numId="2">
+    <w:abstractNumId w:val="23"/>
+  </w:num>
+  <w:num w:numId="3">
+    <w:abstractNumId w:val="16"/>
+  </w:num>
+  <w:num w:numId="4">
+    <w:abstractNumId w:val="3"/>
+  </w:num>
+  <w:num w:numId="5">
+    <w:abstractNumId w:val="13"/>
+  </w:num>
+  <w:num w:numId="6">
+    <w:abstractNumId w:val="17"/>
+  </w:num>
+  <w:num w:numId="7">
+    <w:abstractNumId w:val="10"/>
+  </w:num>
+  <w:num w:numId="8">
+    <w:abstractNumId w:val="11"/>
+  </w:num>
+  <w:num w:numId="9">
+    <w:abstractNumId w:val="18"/>
+  </w:num>
+  <w:num w:numId="10">
+    <w:abstractNumId w:val="2"/>
+  </w:num>
+  <w:num w:numId="11">
+    <w:abstractNumId w:val="12"/>
+  </w:num>
+  <w:num w:numId="12">
+    <w:abstractNumId w:val="5"/>
+  </w:num>
+  <w:num w:numId="13">
+    <w:abstractNumId w:val="20"/>
+  </w:num>
+  <w:num w:numId="14">
+    <w:abstractNumId w:val="15"/>
+  </w:num>
+  <w:num w:numId="15">
     <w:abstractNumId w:val="6"/>
   </w:num>
-  <w:num w:numId="2">
-    <w:abstractNumId w:val="18"/>
+  <w:num w:numId="16">
+    <w:abstractNumId w:val="19"/>
   </w:num>
-  <w:num w:numId="3">
-    <w:abstractNumId w:val="13"/>
+  <w:num w:numId="17">
+    <w:abstractNumId w:val="7"/>
   </w:num>
-  <w:num w:numId="4">
-    <w:abstractNumId w:val="2"/>
+  <w:num w:numId="18">
+    <w:abstractNumId w:val="1"/>
   </w:num>
-  <w:num w:numId="5">
-    <w:abstractNumId w:val="10"/>
-  </w:num>
-  <w:num w:numId="6">
+  <w:num w:numId="19">
     <w:abstractNumId w:val="14"/>
   </w:num>
-  <w:num w:numId="7">
-    <w:abstractNumId w:val="7"/>
+  <w:num w:numId="20">
+    <w:abstractNumId w:val="22"/>
   </w:num>
-  <w:num w:numId="8">
+  <w:num w:numId="21">
     <w:abstractNumId w:val="8"/>
   </w:num>
-  <w:num w:numId="9">
-    <w:abstractNumId w:val="15"/>
+  <w:num w:numId="22">
+    <w:abstractNumId w:val="0"/>
   </w:num>
-  <w:num w:numId="10">
-    <w:abstractNumId w:val="1"/>
-  </w:num>
-  <w:num w:numId="11">
-    <w:abstractNumId w:val="9"/>
-  </w:num>
-  <w:num w:numId="12">
-    <w:abstractNumId w:val="3"/>
-  </w:num>
-  <w:num w:numId="13">
-    <w:abstractNumId w:val="17"/>
-  </w:num>
-  <w:num w:numId="14">
-    <w:abstractNumId w:val="12"/>
-  </w:num>
-  <w:num w:numId="15">
+  <w:num w:numId="23">
     <w:abstractNumId w:val="4"/>
   </w:num>
-  <w:num w:numId="16">
-    <w:abstractNumId w:val="16"/>
-  </w:num>
-  <w:num w:numId="17">
-    <w:abstractNumId w:val="5"/>
-  </w:num>
-  <w:num w:numId="18">
-    <w:abstractNumId w:val="0"/>
-  </w:num>
-  <w:num w:numId="19">
-    <w:abstractNumId w:val="11"/>
+  <w:num w:numId="24">
+    <w:abstractNumId w:val="21"/>
   </w:num>
 </w:numbering>
 </file>
@@ -4684,10 +5446,10 @@
     <w:basedOn w:val="Normal"/>
     <w:autoRedefine/>
     <w:qFormat/>
-    <w:rsid w:val="007F02CE"/>
+    <w:rsid w:val="001608D3"/>
     <w:pPr>
       <w:pBdr>
-        <w:bottom w:val="single" w:sz="4" w:space="1" w:color="auto"/>
+        <w:bottom w:val="single" w:sz="24" w:space="1" w:color="D9D9D9" w:themeColor="background1" w:themeShade="D9"/>
       </w:pBdr>
       <w:spacing w:before="240" w:after="360"/>
     </w:pPr>
@@ -4700,9 +5462,10 @@
       <w:szCs w:val="36"/>
     </w:rPr>
   </w:style>
-  <w:style w:type="paragraph" w:customStyle="1" w:styleId="PTHeading3">
-    <w:name w:val="PT Heading 3"/>
+  <w:style w:type="paragraph" w:customStyle="1" w:styleId="PTstrongtitle">
+    <w:name w:val="PT strong title"/>
     <w:basedOn w:val="Normal"/>
+    <w:next w:val="Normal"/>
     <w:qFormat/>
     <w:rsid w:val="00B469FE"/>
     <w:rPr>
@@ -4712,12 +5475,26 @@
   </w:style>
   <w:style w:type="paragraph" w:customStyle="1" w:styleId="PTHeading2">
     <w:name w:val="PT Heading 2"/>
-    <w:basedOn w:val="PTHeading3"/>
+    <w:basedOn w:val="PTstrongtitle"/>
     <w:qFormat/>
-    <w:rsid w:val="007F02CE"/>
+    <w:rsid w:val="0025542E"/>
+    <w:pPr>
+      <w:spacing w:line="360" w:lineRule="auto"/>
+    </w:pPr>
     <w:rPr>
       <w:sz w:val="32"/>
       <w:szCs w:val="32"/>
+    </w:rPr>
+  </w:style>
+  <w:style w:type="character" w:styleId="Hyperlink">
+    <w:name w:val="Hyperlink"/>
+    <w:basedOn w:val="DefaultParagraphFont"/>
+    <w:uiPriority w:val="99"/>
+    <w:unhideWhenUsed/>
+    <w:rsid w:val="00CF620E"/>
+    <w:rPr>
+      <w:color w:val="0563C1" w:themeColor="hyperlink"/>
+      <w:u w:val="single"/>
     </w:rPr>
   </w:style>
 </w:styles>
@@ -4982,4 +5759,16 @@
     </a:ext>
   </a:extLst>
 </a:theme>
+</file>
+
+<file path=customXml/item1.xml><?xml version="1.0" encoding="utf-8"?>
+<b:Sources xmlns:b="http://schemas.openxmlformats.org/officeDocument/2006/bibliography" xmlns="http://schemas.openxmlformats.org/officeDocument/2006/bibliography" SelectedStyle="/APA.XSL" StyleName="APA"/>
+</file>
+
+<file path=customXml/itemProps1.xml><?xml version="1.0" encoding="utf-8"?>
+<ds:datastoreItem xmlns:ds="http://schemas.openxmlformats.org/officeDocument/2006/customXml" ds:itemID="{C1395059-7A8E-3443-89C5-3FD4BA96954E}">
+  <ds:schemaRefs>
+    <ds:schemaRef ds:uri="http://schemas.openxmlformats.org/officeDocument/2006/bibliography"/>
+  </ds:schemaRefs>
+</ds:datastoreItem>
 </file>
</xml_diff>